<commit_message>
Epic 6 - Olesia Kostak
</commit_message>
<xml_diff>
--- a/ai_12/olesia_kostak/epic_6/epic_6_practice_and_labs_report_olesia_kostak.docx
+++ b/ai_12/olesia_kostak/epic_6/epic_6_practice_and_labs_report_olesia_kostak.docx
@@ -4579,11 +4579,14 @@
         </w:numPr>
         <w:spacing w:after="0" w:line="240" w:lineRule="auto"/>
         <w:rPr>
-          <w:rFonts w:ascii="Times New Roman" w:eastAsia="Times New Roman" w:hAnsi="Times New Roman" w:cs="Times New Roman"/>
-          <w:b/>
-          <w:bCs/>
-          <w:sz w:val="28"/>
-          <w:szCs w:val="28"/>
+          <w:rStyle w:val="a3"/>
+          <w:rFonts w:ascii="Times New Roman" w:eastAsia="Times New Roman" w:hAnsi="Times New Roman" w:cs="Times New Roman"/>
+          <w:b/>
+          <w:bCs/>
+          <w:color w:val="auto"/>
+          <w:sz w:val="28"/>
+          <w:szCs w:val="28"/>
+          <w:u w:val="none"/>
           <w:lang w:val="uk-UA" w:eastAsia="en-GB"/>
           <w14:ligatures w14:val="none"/>
         </w:rPr>
@@ -4621,46 +4624,25 @@
       <w:r>
         <w:rPr>
           <w:rFonts w:ascii="Times New Roman" w:eastAsia="Times New Roman" w:hAnsi="Times New Roman" w:cs="Times New Roman"/>
-          <w:b/>
-          <w:bCs/>
-          <w:sz w:val="28"/>
-          <w:szCs w:val="28"/>
-          <w:lang w:val="uk-UA" w:eastAsia="en-GB"/>
-          <w14:ligatures w14:val="none"/>
-        </w:rPr>
-        <w:t>1. Код програми:</w:t>
-      </w:r>
-    </w:p>
-    <w:p>
-      <w:pPr>
-        <w:spacing w:after="0" w:line="240" w:lineRule="auto"/>
-        <w:ind w:left="360"/>
-        <w:rPr>
-          <w:rFonts w:ascii="Times New Roman" w:eastAsia="Times New Roman" w:hAnsi="Times New Roman" w:cs="Times New Roman"/>
-          <w:b/>
-          <w:bCs/>
-          <w:sz w:val="28"/>
-          <w:szCs w:val="28"/>
-          <w:lang w:val="uk-UA" w:eastAsia="en-GB"/>
-          <w14:ligatures w14:val="none"/>
-        </w:rPr>
-      </w:pPr>
-      <w:r>
-        <w:rPr>
-          <w:rFonts w:ascii="Times New Roman" w:eastAsia="Times New Roman" w:hAnsi="Times New Roman" w:cs="Times New Roman"/>
-          <w:b/>
-          <w:bCs/>
           <w:noProof/>
-          <w:sz w:val="28"/>
-          <w:szCs w:val="28"/>
-          <w:lang w:val="uk-UA" w:eastAsia="en-GB"/>
+          <w:sz w:val="24"/>
+          <w:szCs w:val="24"/>
+          <w:lang w:eastAsia="en-GB"/>
           <w14:ligatures w14:val="none"/>
         </w:rPr>
         <w:drawing>
-          <wp:inline distT="0" distB="0" distL="0" distR="0" wp14:anchorId="064E9715" wp14:editId="73F0DEA3">
-            <wp:extent cx="3159888" cy="3274134"/>
-            <wp:effectExtent l="0" t="0" r="2540" b="2540"/>
-            <wp:docPr id="7" name="Рисунок 7"/>
+          <wp:anchor distT="0" distB="0" distL="114300" distR="114300" simplePos="0" relativeHeight="251661312" behindDoc="0" locked="0" layoutInCell="1" allowOverlap="1" wp14:anchorId="292E79CA" wp14:editId="24DBE715">
+            <wp:simplePos x="0" y="0"/>
+            <wp:positionH relativeFrom="margin">
+              <wp:posOffset>2069650</wp:posOffset>
+            </wp:positionH>
+            <wp:positionV relativeFrom="paragraph">
+              <wp:posOffset>268934</wp:posOffset>
+            </wp:positionV>
+            <wp:extent cx="1446530" cy="5357495"/>
+            <wp:effectExtent l="0" t="0" r="1270" b="0"/>
+            <wp:wrapTopAndBottom/>
+            <wp:docPr id="15" name="Рисунок 15"/>
             <wp:cNvGraphicFramePr>
               <a:graphicFrameLocks xmlns:a="http://schemas.openxmlformats.org/drawingml/2006/main" noChangeAspect="1"/>
             </wp:cNvGraphicFramePr>
@@ -4668,115 +4650,170 @@
               <a:graphicData uri="http://schemas.openxmlformats.org/drawingml/2006/picture">
                 <pic:pic xmlns:pic="http://schemas.openxmlformats.org/drawingml/2006/picture">
                   <pic:nvPicPr>
-                    <pic:cNvPr id="1" name=""/>
-                    <pic:cNvPicPr/>
+                    <pic:cNvPr id="0" name="Picture 1"/>
+                    <pic:cNvPicPr>
+                      <a:picLocks noChangeAspect="1" noChangeArrowheads="1"/>
+                    </pic:cNvPicPr>
                   </pic:nvPicPr>
                   <pic:blipFill>
-                    <a:blip r:embed="rId24"/>
+                    <a:blip r:embed="rId24">
+                      <a:extLst>
+                        <a:ext uri="{28A0092B-C50C-407E-A947-70E740481C1C}">
+                          <a14:useLocalDpi xmlns:a14="http://schemas.microsoft.com/office/drawing/2010/main" val="0"/>
+                        </a:ext>
+                      </a:extLst>
+                    </a:blip>
+                    <a:srcRect/>
                     <a:stretch>
                       <a:fillRect/>
                     </a:stretch>
                   </pic:blipFill>
-                  <pic:spPr>
+                  <pic:spPr bwMode="auto">
                     <a:xfrm>
                       <a:off x="0" y="0"/>
-                      <a:ext cx="3165476" cy="3279924"/>
+                      <a:ext cx="1446530" cy="5357495"/>
                     </a:xfrm>
                     <a:prstGeom prst="rect">
                       <a:avLst/>
                     </a:prstGeom>
+                    <a:noFill/>
+                    <a:ln>
+                      <a:noFill/>
+                    </a:ln>
                   </pic:spPr>
                 </pic:pic>
               </a:graphicData>
             </a:graphic>
-          </wp:inline>
+            <wp14:sizeRelH relativeFrom="margin">
+              <wp14:pctWidth>0</wp14:pctWidth>
+            </wp14:sizeRelH>
+            <wp14:sizeRelV relativeFrom="margin">
+              <wp14:pctHeight>0</wp14:pctHeight>
+            </wp14:sizeRelV>
+          </wp:anchor>
         </w:drawing>
       </w:r>
-    </w:p>
-    <w:p>
-      <w:pPr>
-        <w:pStyle w:val="a7"/>
-        <w:spacing w:after="0" w:line="240" w:lineRule="auto"/>
-        <w:rPr>
-          <w:rFonts w:ascii="Times New Roman" w:eastAsia="Times New Roman" w:hAnsi="Times New Roman" w:cs="Times New Roman"/>
-          <w:b/>
-          <w:bCs/>
-          <w:sz w:val="28"/>
-          <w:szCs w:val="28"/>
-          <w:lang w:val="uk-UA" w:eastAsia="en-GB"/>
-          <w14:ligatures w14:val="none"/>
-        </w:rPr>
-      </w:pPr>
-    </w:p>
-    <w:p>
-      <w:pPr>
-        <w:pStyle w:val="a7"/>
-        <w:spacing w:after="0" w:line="240" w:lineRule="auto"/>
-        <w:rPr>
-          <w:rFonts w:ascii="Times New Roman" w:eastAsia="Times New Roman" w:hAnsi="Times New Roman" w:cs="Times New Roman"/>
-          <w:b/>
-          <w:bCs/>
-          <w:sz w:val="28"/>
-          <w:szCs w:val="28"/>
-          <w:lang w:val="uk-UA" w:eastAsia="en-GB"/>
-          <w14:ligatures w14:val="none"/>
-        </w:rPr>
-      </w:pPr>
-      <w:r>
-        <w:rPr>
-          <w:rFonts w:ascii="Times New Roman" w:eastAsia="Times New Roman" w:hAnsi="Times New Roman" w:cs="Times New Roman"/>
-          <w:b/>
-          <w:bCs/>
-          <w:sz w:val="28"/>
-          <w:szCs w:val="28"/>
-          <w:lang w:val="uk-UA" w:eastAsia="en-GB"/>
-          <w14:ligatures w14:val="none"/>
-        </w:rPr>
-        <w:t>2. Результат:</w:t>
-      </w:r>
-    </w:p>
-    <w:p>
-      <w:pPr>
-        <w:pStyle w:val="a7"/>
-        <w:spacing w:after="0" w:line="240" w:lineRule="auto"/>
-        <w:rPr>
-          <w:rFonts w:ascii="Times New Roman" w:eastAsia="Times New Roman" w:hAnsi="Times New Roman" w:cs="Times New Roman"/>
-          <w:b/>
-          <w:bCs/>
-          <w:sz w:val="28"/>
-          <w:szCs w:val="28"/>
-          <w:lang w:val="uk-UA" w:eastAsia="en-GB"/>
-          <w14:ligatures w14:val="none"/>
-        </w:rPr>
-      </w:pPr>
-    </w:p>
-    <w:p>
-      <w:pPr>
-        <w:spacing w:after="0" w:line="240" w:lineRule="auto"/>
-        <w:rPr>
-          <w:rFonts w:ascii="Times New Roman" w:eastAsia="Times New Roman" w:hAnsi="Times New Roman" w:cs="Times New Roman"/>
-          <w:color w:val="000000"/>
-          <w:sz w:val="28"/>
-          <w:szCs w:val="28"/>
-          <w:lang w:val="uk-UA" w:eastAsia="en-GB"/>
-          <w14:ligatures w14:val="none"/>
-        </w:rPr>
-      </w:pPr>
-      <w:r>
-        <w:rPr>
-          <w:rFonts w:ascii="Times New Roman" w:eastAsia="Times New Roman" w:hAnsi="Times New Roman" w:cs="Times New Roman"/>
+      <w:r>
+        <w:rPr>
+          <w:rFonts w:ascii="Times New Roman" w:eastAsia="Times New Roman" w:hAnsi="Times New Roman" w:cs="Times New Roman"/>
+          <w:b/>
+          <w:bCs/>
+          <w:sz w:val="28"/>
+          <w:szCs w:val="28"/>
+          <w:lang w:eastAsia="en-GB"/>
+          <w14:ligatures w14:val="none"/>
+        </w:rPr>
+        <w:t xml:space="preserve">1. </w:t>
+      </w:r>
+      <w:r>
+        <w:rPr>
+          <w:rFonts w:ascii="Times New Roman" w:eastAsia="Times New Roman" w:hAnsi="Times New Roman" w:cs="Times New Roman"/>
+          <w:b/>
+          <w:bCs/>
+          <w:sz w:val="28"/>
+          <w:szCs w:val="28"/>
+          <w:lang w:val="uk-UA" w:eastAsia="en-GB"/>
+          <w14:ligatures w14:val="none"/>
+        </w:rPr>
+        <w:t>Діаграма:</w:t>
+      </w:r>
+    </w:p>
+    <w:p>
+      <w:pPr>
+        <w:spacing w:before="100" w:beforeAutospacing="1" w:after="100" w:afterAutospacing="1" w:line="240" w:lineRule="auto"/>
+        <w:rPr>
+          <w:rFonts w:ascii="Times New Roman" w:eastAsia="Times New Roman" w:hAnsi="Times New Roman" w:cs="Times New Roman"/>
+          <w:sz w:val="24"/>
+          <w:szCs w:val="24"/>
+          <w:lang w:eastAsia="en-GB"/>
+          <w14:ligatures w14:val="none"/>
+        </w:rPr>
+      </w:pPr>
+    </w:p>
+    <w:p>
+      <w:pPr>
+        <w:spacing w:after="0" w:line="240" w:lineRule="auto"/>
+        <w:ind w:left="360"/>
+        <w:rPr>
+          <w:rFonts w:ascii="Times New Roman" w:eastAsia="Times New Roman" w:hAnsi="Times New Roman" w:cs="Times New Roman"/>
+          <w:b/>
+          <w:bCs/>
+          <w:sz w:val="28"/>
+          <w:szCs w:val="28"/>
+          <w:lang w:val="uk-UA" w:eastAsia="en-GB"/>
+          <w14:ligatures w14:val="none"/>
+        </w:rPr>
+      </w:pPr>
+    </w:p>
+    <w:p>
+      <w:pPr>
+        <w:spacing w:after="0" w:line="240" w:lineRule="auto"/>
+        <w:ind w:left="360"/>
+        <w:rPr>
+          <w:rFonts w:ascii="Times New Roman" w:eastAsia="Times New Roman" w:hAnsi="Times New Roman" w:cs="Times New Roman"/>
+          <w:b/>
+          <w:bCs/>
+          <w:sz w:val="28"/>
+          <w:szCs w:val="28"/>
+          <w:lang w:val="uk-UA" w:eastAsia="en-GB"/>
+          <w14:ligatures w14:val="none"/>
+        </w:rPr>
+      </w:pPr>
+      <w:r>
+        <w:rPr>
+          <w:rFonts w:ascii="Times New Roman" w:eastAsia="Times New Roman" w:hAnsi="Times New Roman" w:cs="Times New Roman"/>
+          <w:b/>
+          <w:bCs/>
+          <w:sz w:val="28"/>
+          <w:szCs w:val="28"/>
+          <w:lang w:eastAsia="en-GB"/>
+          <w14:ligatures w14:val="none"/>
+        </w:rPr>
+        <w:t>2</w:t>
+      </w:r>
+      <w:r>
+        <w:rPr>
+          <w:rFonts w:ascii="Times New Roman" w:eastAsia="Times New Roman" w:hAnsi="Times New Roman" w:cs="Times New Roman"/>
+          <w:b/>
+          <w:bCs/>
+          <w:sz w:val="28"/>
+          <w:szCs w:val="28"/>
+          <w:lang w:val="uk-UA" w:eastAsia="en-GB"/>
+          <w14:ligatures w14:val="none"/>
+        </w:rPr>
+        <w:t>. Код програми:</w:t>
+      </w:r>
+    </w:p>
+    <w:p>
+      <w:pPr>
+        <w:spacing w:after="0" w:line="240" w:lineRule="auto"/>
+        <w:ind w:left="360"/>
+        <w:rPr>
+          <w:rFonts w:ascii="Times New Roman" w:eastAsia="Times New Roman" w:hAnsi="Times New Roman" w:cs="Times New Roman"/>
+          <w:b/>
+          <w:bCs/>
+          <w:sz w:val="28"/>
+          <w:szCs w:val="28"/>
+          <w:lang w:val="uk-UA" w:eastAsia="en-GB"/>
+          <w14:ligatures w14:val="none"/>
+        </w:rPr>
+      </w:pPr>
+      <w:r>
+        <w:rPr>
+          <w:rFonts w:ascii="Times New Roman" w:eastAsia="Times New Roman" w:hAnsi="Times New Roman" w:cs="Times New Roman"/>
+          <w:b/>
+          <w:bCs/>
           <w:noProof/>
-          <w:color w:val="000000"/>
           <w:sz w:val="28"/>
           <w:szCs w:val="28"/>
           <w:lang w:val="uk-UA" w:eastAsia="en-GB"/>
           <w14:ligatures w14:val="none"/>
         </w:rPr>
         <w:drawing>
-          <wp:inline distT="0" distB="0" distL="0" distR="0" wp14:anchorId="429B7402" wp14:editId="009615A3">
-            <wp:extent cx="5760720" cy="375920"/>
-            <wp:effectExtent l="0" t="0" r="0" b="5080"/>
-            <wp:docPr id="8" name="Рисунок 8"/>
+          <wp:inline distT="0" distB="0" distL="0" distR="0" wp14:anchorId="064E9715" wp14:editId="73F0DEA3">
+            <wp:extent cx="3159888" cy="3274134"/>
+            <wp:effectExtent l="0" t="0" r="2540" b="2540"/>
+            <wp:docPr id="7" name="Рисунок 7"/>
             <wp:cNvGraphicFramePr>
               <a:graphicFrameLocks xmlns:a="http://schemas.openxmlformats.org/drawingml/2006/main" noChangeAspect="1"/>
             </wp:cNvGraphicFramePr>
@@ -4796,6 +4833,134 @@
                   <pic:spPr>
                     <a:xfrm>
                       <a:off x="0" y="0"/>
+                      <a:ext cx="3165476" cy="3279924"/>
+                    </a:xfrm>
+                    <a:prstGeom prst="rect">
+                      <a:avLst/>
+                    </a:prstGeom>
+                  </pic:spPr>
+                </pic:pic>
+              </a:graphicData>
+            </a:graphic>
+          </wp:inline>
+        </w:drawing>
+      </w:r>
+    </w:p>
+    <w:p>
+      <w:pPr>
+        <w:pStyle w:val="a7"/>
+        <w:spacing w:after="0" w:line="240" w:lineRule="auto"/>
+        <w:rPr>
+          <w:rFonts w:ascii="Times New Roman" w:eastAsia="Times New Roman" w:hAnsi="Times New Roman" w:cs="Times New Roman"/>
+          <w:b/>
+          <w:bCs/>
+          <w:sz w:val="28"/>
+          <w:szCs w:val="28"/>
+          <w:lang w:val="uk-UA" w:eastAsia="en-GB"/>
+          <w14:ligatures w14:val="none"/>
+        </w:rPr>
+      </w:pPr>
+    </w:p>
+    <w:p>
+      <w:pPr>
+        <w:pStyle w:val="a7"/>
+        <w:spacing w:after="0" w:line="240" w:lineRule="auto"/>
+        <w:rPr>
+          <w:rFonts w:ascii="Times New Roman" w:eastAsia="Times New Roman" w:hAnsi="Times New Roman" w:cs="Times New Roman"/>
+          <w:b/>
+          <w:bCs/>
+          <w:sz w:val="28"/>
+          <w:szCs w:val="28"/>
+          <w:lang w:val="uk-UA" w:eastAsia="en-GB"/>
+          <w14:ligatures w14:val="none"/>
+        </w:rPr>
+      </w:pPr>
+      <w:r>
+        <w:rPr>
+          <w:rFonts w:ascii="Times New Roman" w:eastAsia="Times New Roman" w:hAnsi="Times New Roman" w:cs="Times New Roman"/>
+          <w:b/>
+          <w:bCs/>
+          <w:sz w:val="28"/>
+          <w:szCs w:val="28"/>
+          <w:lang w:eastAsia="en-GB"/>
+          <w14:ligatures w14:val="none"/>
+        </w:rPr>
+        <w:t>3</w:t>
+      </w:r>
+      <w:r>
+        <w:rPr>
+          <w:rFonts w:ascii="Times New Roman" w:eastAsia="Times New Roman" w:hAnsi="Times New Roman" w:cs="Times New Roman"/>
+          <w:b/>
+          <w:bCs/>
+          <w:sz w:val="28"/>
+          <w:szCs w:val="28"/>
+          <w:lang w:val="uk-UA" w:eastAsia="en-GB"/>
+          <w14:ligatures w14:val="none"/>
+        </w:rPr>
+        <w:t>. Результат:</w:t>
+      </w:r>
+    </w:p>
+    <w:p>
+      <w:pPr>
+        <w:pStyle w:val="a7"/>
+        <w:spacing w:after="0" w:line="240" w:lineRule="auto"/>
+        <w:rPr>
+          <w:rFonts w:ascii="Times New Roman" w:eastAsia="Times New Roman" w:hAnsi="Times New Roman" w:cs="Times New Roman"/>
+          <w:b/>
+          <w:bCs/>
+          <w:sz w:val="28"/>
+          <w:szCs w:val="28"/>
+          <w:lang w:val="uk-UA" w:eastAsia="en-GB"/>
+          <w14:ligatures w14:val="none"/>
+        </w:rPr>
+      </w:pPr>
+    </w:p>
+    <w:p>
+      <w:pPr>
+        <w:spacing w:after="0" w:line="240" w:lineRule="auto"/>
+        <w:rPr>
+          <w:rFonts w:ascii="Times New Roman" w:eastAsia="Times New Roman" w:hAnsi="Times New Roman" w:cs="Times New Roman"/>
+          <w:color w:val="000000"/>
+          <w:sz w:val="28"/>
+          <w:szCs w:val="28"/>
+          <w:lang w:val="uk-UA" w:eastAsia="en-GB"/>
+          <w14:ligatures w14:val="none"/>
+        </w:rPr>
+      </w:pPr>
+      <w:r>
+        <w:rPr>
+          <w:rFonts w:ascii="Times New Roman" w:eastAsia="Times New Roman" w:hAnsi="Times New Roman" w:cs="Times New Roman"/>
+          <w:noProof/>
+          <w:color w:val="000000"/>
+          <w:sz w:val="28"/>
+          <w:szCs w:val="28"/>
+          <w:lang w:val="uk-UA" w:eastAsia="en-GB"/>
+          <w14:ligatures w14:val="none"/>
+        </w:rPr>
+        <w:drawing>
+          <wp:inline distT="0" distB="0" distL="0" distR="0" wp14:anchorId="429B7402" wp14:editId="009615A3">
+            <wp:extent cx="5760720" cy="375920"/>
+            <wp:effectExtent l="0" t="0" r="0" b="5080"/>
+            <wp:docPr id="8" name="Рисунок 8"/>
+            <wp:cNvGraphicFramePr>
+              <a:graphicFrameLocks xmlns:a="http://schemas.openxmlformats.org/drawingml/2006/main" noChangeAspect="1"/>
+            </wp:cNvGraphicFramePr>
+            <a:graphic xmlns:a="http://schemas.openxmlformats.org/drawingml/2006/main">
+              <a:graphicData uri="http://schemas.openxmlformats.org/drawingml/2006/picture">
+                <pic:pic xmlns:pic="http://schemas.openxmlformats.org/drawingml/2006/picture">
+                  <pic:nvPicPr>
+                    <pic:cNvPr id="1" name=""/>
+                    <pic:cNvPicPr/>
+                  </pic:nvPicPr>
+                  <pic:blipFill>
+                    <a:blip r:embed="rId26"/>
+                    <a:stretch>
+                      <a:fillRect/>
+                    </a:stretch>
+                  </pic:blipFill>
+                  <pic:spPr>
+                    <a:xfrm>
+                      <a:off x="0" y="0"/>
                       <a:ext cx="5760720" cy="375920"/>
                     </a:xfrm>
                     <a:prstGeom prst="rect">
@@ -5025,7 +5190,7 @@
           <w14:ligatures w14:val="none"/>
         </w:rPr>
       </w:pPr>
-      <w:hyperlink r:id="rId26" w:history="1">
+      <w:hyperlink r:id="rId27" w:history="1">
         <w:r>
           <w:rPr>
             <w:rStyle w:val="a3"/>
@@ -5081,102 +5246,54 @@
           <w:lang w:val="uk-UA" w:eastAsia="en-GB"/>
           <w14:ligatures w14:val="none"/>
         </w:rPr>
+        <w:t>1. Код програми</w:t>
+      </w:r>
+      <w:r>
+        <w:rPr>
+          <w:rFonts w:ascii="Times New Roman" w:eastAsia="Times New Roman" w:hAnsi="Times New Roman" w:cs="Times New Roman"/>
+          <w:b/>
+          <w:bCs/>
+          <w:color w:val="000000"/>
+          <w:sz w:val="28"/>
+          <w:szCs w:val="28"/>
+          <w:lang w:val="uk-UA" w:eastAsia="en-GB"/>
+          <w14:ligatures w14:val="none"/>
+        </w:rPr>
+        <w:t>:</w:t>
+      </w:r>
+    </w:p>
+    <w:p>
+      <w:pPr>
+        <w:spacing w:after="0" w:line="240" w:lineRule="auto"/>
+        <w:rPr>
+          <w:rFonts w:ascii="Times New Roman" w:eastAsia="Times New Roman" w:hAnsi="Times New Roman" w:cs="Times New Roman"/>
+          <w:b/>
+          <w:bCs/>
+          <w:color w:val="000000"/>
+          <w:sz w:val="28"/>
+          <w:szCs w:val="28"/>
+          <w:lang w:val="uk-UA" w:eastAsia="en-GB"/>
+          <w14:ligatures w14:val="none"/>
+        </w:rPr>
+      </w:pPr>
+      <w:r>
+        <w:rPr>
+          <w:rFonts w:ascii="Times New Roman" w:eastAsia="Times New Roman" w:hAnsi="Times New Roman" w:cs="Times New Roman"/>
+          <w:b/>
+          <w:bCs/>
+          <w:noProof/>
+          <w:color w:val="000000"/>
+          <w:sz w:val="28"/>
+          <w:szCs w:val="28"/>
+          <w:lang w:val="uk-UA" w:eastAsia="en-GB"/>
+          <w14:ligatures w14:val="none"/>
+        </w:rPr>
         <w:lastRenderedPageBreak/>
-        <w:t>1. Код програми</w:t>
-      </w:r>
-      <w:r>
-        <w:rPr>
-          <w:rFonts w:ascii="Times New Roman" w:eastAsia="Times New Roman" w:hAnsi="Times New Roman" w:cs="Times New Roman"/>
-          <w:b/>
-          <w:bCs/>
-          <w:color w:val="000000"/>
-          <w:sz w:val="28"/>
-          <w:szCs w:val="28"/>
-          <w:lang w:val="uk-UA" w:eastAsia="en-GB"/>
-          <w14:ligatures w14:val="none"/>
-        </w:rPr>
-        <w:t>:</w:t>
-      </w:r>
-    </w:p>
-    <w:p>
-      <w:pPr>
-        <w:spacing w:after="0" w:line="240" w:lineRule="auto"/>
-        <w:rPr>
-          <w:rFonts w:ascii="Times New Roman" w:eastAsia="Times New Roman" w:hAnsi="Times New Roman" w:cs="Times New Roman"/>
-          <w:b/>
-          <w:bCs/>
-          <w:color w:val="000000"/>
-          <w:sz w:val="28"/>
-          <w:szCs w:val="28"/>
-          <w:lang w:val="uk-UA" w:eastAsia="en-GB"/>
-          <w14:ligatures w14:val="none"/>
-        </w:rPr>
-      </w:pPr>
-      <w:r>
-        <w:rPr>
-          <w:rFonts w:ascii="Times New Roman" w:eastAsia="Times New Roman" w:hAnsi="Times New Roman" w:cs="Times New Roman"/>
-          <w:b/>
-          <w:bCs/>
-          <w:noProof/>
-          <w:color w:val="000000"/>
-          <w:sz w:val="28"/>
-          <w:szCs w:val="28"/>
-          <w:lang w:val="uk-UA" w:eastAsia="en-GB"/>
-          <w14:ligatures w14:val="none"/>
-        </w:rPr>
         <w:drawing>
           <wp:inline distT="0" distB="0" distL="0" distR="0" wp14:anchorId="5176E68F" wp14:editId="611620FB">
             <wp:extent cx="3345084" cy="3824430"/>
             <wp:effectExtent l="0" t="0" r="8255" b="5080"/>
             <wp:docPr id="9" name="Рисунок 9"/>
-            <wp:cNvGraphicFramePr>
-              <a:graphicFrameLocks xmlns:a="http://schemas.openxmlformats.org/drawingml/2006/main" noChangeAspect="1"/>
-            </wp:cNvGraphicFramePr>
-            <a:graphic xmlns:a="http://schemas.openxmlformats.org/drawingml/2006/main">
-              <a:graphicData uri="http://schemas.openxmlformats.org/drawingml/2006/picture">
-                <pic:pic xmlns:pic="http://schemas.openxmlformats.org/drawingml/2006/picture">
-                  <pic:nvPicPr>
-                    <pic:cNvPr id="1" name=""/>
-                    <pic:cNvPicPr/>
-                  </pic:nvPicPr>
-                  <pic:blipFill>
-                    <a:blip r:embed="rId27"/>
-                    <a:stretch>
-                      <a:fillRect/>
-                    </a:stretch>
-                  </pic:blipFill>
-                  <pic:spPr>
-                    <a:xfrm>
-                      <a:off x="0" y="0"/>
-                      <a:ext cx="3375808" cy="3859557"/>
-                    </a:xfrm>
-                    <a:prstGeom prst="rect">
-                      <a:avLst/>
-                    </a:prstGeom>
-                  </pic:spPr>
-                </pic:pic>
-              </a:graphicData>
-            </a:graphic>
-          </wp:inline>
-        </w:drawing>
-      </w:r>
-      <w:r>
-        <w:rPr>
-          <w:rFonts w:ascii="Times New Roman" w:eastAsia="Times New Roman" w:hAnsi="Times New Roman" w:cs="Times New Roman"/>
-          <w:b/>
-          <w:bCs/>
-          <w:noProof/>
-          <w:color w:val="000000"/>
-          <w:sz w:val="28"/>
-          <w:szCs w:val="28"/>
-          <w:lang w:val="uk-UA" w:eastAsia="en-GB"/>
-          <w14:ligatures w14:val="none"/>
-        </w:rPr>
-        <w:drawing>
-          <wp:inline distT="0" distB="0" distL="0" distR="0" wp14:anchorId="03DD2189" wp14:editId="711E10C3">
-            <wp:extent cx="2366476" cy="3813858"/>
-            <wp:effectExtent l="0" t="0" r="0" b="0"/>
-            <wp:docPr id="10" name="Рисунок 10"/>
             <wp:cNvGraphicFramePr>
               <a:graphicFrameLocks xmlns:a="http://schemas.openxmlformats.org/drawingml/2006/main" noChangeAspect="1"/>
             </wp:cNvGraphicFramePr>
@@ -5196,7 +5313,7 @@
                   <pic:spPr>
                     <a:xfrm>
                       <a:off x="0" y="0"/>
-                      <a:ext cx="2370665" cy="3820609"/>
+                      <a:ext cx="3375808" cy="3859557"/>
                     </a:xfrm>
                     <a:prstGeom prst="rect">
                       <a:avLst/>
@@ -5208,22 +5325,11 @@
           </wp:inline>
         </w:drawing>
       </w:r>
-    </w:p>
-    <w:p>
-      <w:pPr>
-        <w:spacing w:after="0" w:line="240" w:lineRule="auto"/>
-        <w:rPr>
-          <w:rFonts w:ascii="Times New Roman" w:eastAsia="Times New Roman" w:hAnsi="Times New Roman" w:cs="Times New Roman"/>
-          <w:color w:val="000000"/>
-          <w:sz w:val="28"/>
-          <w:szCs w:val="28"/>
-          <w:lang w:val="uk-UA" w:eastAsia="en-GB"/>
-          <w14:ligatures w14:val="none"/>
-        </w:rPr>
-      </w:pPr>
-      <w:r>
-        <w:rPr>
-          <w:rFonts w:ascii="Times New Roman" w:eastAsia="Times New Roman" w:hAnsi="Times New Roman" w:cs="Times New Roman"/>
+      <w:r>
+        <w:rPr>
+          <w:rFonts w:ascii="Times New Roman" w:eastAsia="Times New Roman" w:hAnsi="Times New Roman" w:cs="Times New Roman"/>
+          <w:b/>
+          <w:bCs/>
           <w:noProof/>
           <w:color w:val="000000"/>
           <w:sz w:val="28"/>
@@ -5232,10 +5338,10 @@
           <w14:ligatures w14:val="none"/>
         </w:rPr>
         <w:drawing>
-          <wp:inline distT="0" distB="0" distL="0" distR="0" wp14:anchorId="6FD04D09" wp14:editId="1B0A541D">
-            <wp:extent cx="3030840" cy="4230547"/>
+          <wp:inline distT="0" distB="0" distL="0" distR="0" wp14:anchorId="03DD2189" wp14:editId="711E10C3">
+            <wp:extent cx="2366476" cy="3813858"/>
             <wp:effectExtent l="0" t="0" r="0" b="0"/>
-            <wp:docPr id="11" name="Рисунок 11"/>
+            <wp:docPr id="10" name="Рисунок 10"/>
             <wp:cNvGraphicFramePr>
               <a:graphicFrameLocks xmlns:a="http://schemas.openxmlformats.org/drawingml/2006/main" noChangeAspect="1"/>
             </wp:cNvGraphicFramePr>
@@ -5255,7 +5361,7 @@
                   <pic:spPr>
                     <a:xfrm>
                       <a:off x="0" y="0"/>
-                      <a:ext cx="3040822" cy="4244480"/>
+                      <a:ext cx="2370665" cy="3820609"/>
                     </a:xfrm>
                     <a:prstGeom prst="rect">
                       <a:avLst/>
@@ -5267,6 +5373,19 @@
           </wp:inline>
         </w:drawing>
       </w:r>
+    </w:p>
+    <w:p>
+      <w:pPr>
+        <w:spacing w:after="0" w:line="240" w:lineRule="auto"/>
+        <w:rPr>
+          <w:rFonts w:ascii="Times New Roman" w:eastAsia="Times New Roman" w:hAnsi="Times New Roman" w:cs="Times New Roman"/>
+          <w:color w:val="000000"/>
+          <w:sz w:val="28"/>
+          <w:szCs w:val="28"/>
+          <w:lang w:val="uk-UA" w:eastAsia="en-GB"/>
+          <w14:ligatures w14:val="none"/>
+        </w:rPr>
+      </w:pPr>
       <w:r>
         <w:rPr>
           <w:rFonts w:ascii="Times New Roman" w:eastAsia="Times New Roman" w:hAnsi="Times New Roman" w:cs="Times New Roman"/>
@@ -5278,10 +5397,10 @@
           <w14:ligatures w14:val="none"/>
         </w:rPr>
         <w:drawing>
-          <wp:inline distT="0" distB="0" distL="0" distR="0" wp14:anchorId="7DE304FE" wp14:editId="5DA1FF47">
-            <wp:extent cx="2628478" cy="4218972"/>
-            <wp:effectExtent l="0" t="0" r="635" b="0"/>
-            <wp:docPr id="17" name="Рисунок 17"/>
+          <wp:inline distT="0" distB="0" distL="0" distR="0" wp14:anchorId="6FD04D09" wp14:editId="1B0A541D">
+            <wp:extent cx="3030840" cy="4230547"/>
+            <wp:effectExtent l="0" t="0" r="0" b="0"/>
+            <wp:docPr id="11" name="Рисунок 11"/>
             <wp:cNvGraphicFramePr>
               <a:graphicFrameLocks xmlns:a="http://schemas.openxmlformats.org/drawingml/2006/main" noChangeAspect="1"/>
             </wp:cNvGraphicFramePr>
@@ -5301,7 +5420,7 @@
                   <pic:spPr>
                     <a:xfrm>
                       <a:off x="0" y="0"/>
-                      <a:ext cx="2633715" cy="4227379"/>
+                      <a:ext cx="3040822" cy="4244480"/>
                     </a:xfrm>
                     <a:prstGeom prst="rect">
                       <a:avLst/>
@@ -5313,26 +5432,9 @@
           </wp:inline>
         </w:drawing>
       </w:r>
-    </w:p>
-    <w:p>
-      <w:pPr>
-        <w:spacing w:after="0" w:line="240" w:lineRule="auto"/>
-        <w:rPr>
-          <w:rFonts w:ascii="Times New Roman" w:eastAsia="Times New Roman" w:hAnsi="Times New Roman" w:cs="Times New Roman"/>
-          <w:b/>
-          <w:bCs/>
-          <w:color w:val="000000"/>
-          <w:sz w:val="28"/>
-          <w:szCs w:val="28"/>
-          <w:lang w:val="uk-UA" w:eastAsia="en-GB"/>
-          <w14:ligatures w14:val="none"/>
-        </w:rPr>
-      </w:pPr>
-      <w:r>
-        <w:rPr>
-          <w:rFonts w:ascii="Times New Roman" w:eastAsia="Times New Roman" w:hAnsi="Times New Roman" w:cs="Times New Roman"/>
-          <w:b/>
-          <w:bCs/>
+      <w:r>
+        <w:rPr>
+          <w:rFonts w:ascii="Times New Roman" w:eastAsia="Times New Roman" w:hAnsi="Times New Roman" w:cs="Times New Roman"/>
           <w:noProof/>
           <w:color w:val="000000"/>
           <w:sz w:val="28"/>
@@ -5340,12 +5442,11 @@
           <w:lang w:val="uk-UA" w:eastAsia="en-GB"/>
           <w14:ligatures w14:val="none"/>
         </w:rPr>
-        <w:lastRenderedPageBreak/>
         <w:drawing>
-          <wp:inline distT="0" distB="0" distL="0" distR="0" wp14:anchorId="04323D6F" wp14:editId="71168920">
-            <wp:extent cx="1585732" cy="853855"/>
-            <wp:effectExtent l="0" t="0" r="0" b="3810"/>
-            <wp:docPr id="18" name="Рисунок 18"/>
+          <wp:inline distT="0" distB="0" distL="0" distR="0" wp14:anchorId="7DE304FE" wp14:editId="5DA1FF47">
+            <wp:extent cx="2628478" cy="4218972"/>
+            <wp:effectExtent l="0" t="0" r="635" b="0"/>
+            <wp:docPr id="17" name="Рисунок 17"/>
             <wp:cNvGraphicFramePr>
               <a:graphicFrameLocks xmlns:a="http://schemas.openxmlformats.org/drawingml/2006/main" noChangeAspect="1"/>
             </wp:cNvGraphicFramePr>
@@ -5365,7 +5466,7 @@
                   <pic:spPr>
                     <a:xfrm>
                       <a:off x="0" y="0"/>
-                      <a:ext cx="1595987" cy="859377"/>
+                      <a:ext cx="2633715" cy="4227379"/>
                     </a:xfrm>
                     <a:prstGeom prst="rect">
                       <a:avLst/>
@@ -5397,43 +5498,6 @@
           <w:rFonts w:ascii="Times New Roman" w:eastAsia="Times New Roman" w:hAnsi="Times New Roman" w:cs="Times New Roman"/>
           <w:b/>
           <w:bCs/>
-          <w:color w:val="000000"/>
-          <w:sz w:val="28"/>
-          <w:szCs w:val="28"/>
-          <w:lang w:val="uk-UA" w:eastAsia="en-GB"/>
-          <w14:ligatures w14:val="none"/>
-        </w:rPr>
-        <w:t>2. Результат:</w:t>
-      </w:r>
-    </w:p>
-    <w:p>
-      <w:pPr>
-        <w:spacing w:after="0" w:line="240" w:lineRule="auto"/>
-        <w:rPr>
-          <w:rFonts w:ascii="Times New Roman" w:eastAsia="Times New Roman" w:hAnsi="Times New Roman" w:cs="Times New Roman"/>
-          <w:color w:val="000000"/>
-          <w:sz w:val="28"/>
-          <w:szCs w:val="28"/>
-          <w:lang w:val="uk-UA" w:eastAsia="en-GB"/>
-          <w14:ligatures w14:val="none"/>
-        </w:rPr>
-      </w:pPr>
-    </w:p>
-    <w:p>
-      <w:pPr>
-        <w:spacing w:after="0" w:line="240" w:lineRule="auto"/>
-        <w:rPr>
-          <w:rFonts w:ascii="Times New Roman" w:eastAsia="Times New Roman" w:hAnsi="Times New Roman" w:cs="Times New Roman"/>
-          <w:color w:val="000000"/>
-          <w:sz w:val="28"/>
-          <w:szCs w:val="28"/>
-          <w:lang w:val="uk-UA" w:eastAsia="en-GB"/>
-          <w14:ligatures w14:val="none"/>
-        </w:rPr>
-      </w:pPr>
-      <w:r>
-        <w:rPr>
-          <w:rFonts w:ascii="Times New Roman" w:eastAsia="Times New Roman" w:hAnsi="Times New Roman" w:cs="Times New Roman"/>
           <w:noProof/>
           <w:color w:val="000000"/>
           <w:sz w:val="28"/>
@@ -5442,10 +5506,10 @@
           <w14:ligatures w14:val="none"/>
         </w:rPr>
         <w:drawing>
-          <wp:inline distT="0" distB="0" distL="0" distR="0" wp14:anchorId="124AD4F4" wp14:editId="4A18E12E">
-            <wp:extent cx="5760720" cy="292735"/>
-            <wp:effectExtent l="0" t="0" r="0" b="0"/>
-            <wp:docPr id="20" name="Рисунок 20"/>
+          <wp:inline distT="0" distB="0" distL="0" distR="0" wp14:anchorId="04323D6F" wp14:editId="71168920">
+            <wp:extent cx="1585732" cy="853855"/>
+            <wp:effectExtent l="0" t="0" r="0" b="3810"/>
+            <wp:docPr id="18" name="Рисунок 18"/>
             <wp:cNvGraphicFramePr>
               <a:graphicFrameLocks xmlns:a="http://schemas.openxmlformats.org/drawingml/2006/main" noChangeAspect="1"/>
             </wp:cNvGraphicFramePr>
@@ -5465,7 +5529,7 @@
                   <pic:spPr>
                     <a:xfrm>
                       <a:off x="0" y="0"/>
-                      <a:ext cx="5760720" cy="292735"/>
+                      <a:ext cx="1595987" cy="859377"/>
                     </a:xfrm>
                     <a:prstGeom prst="rect">
                       <a:avLst/>
@@ -5483,497 +5547,58 @@
         <w:spacing w:after="0" w:line="240" w:lineRule="auto"/>
         <w:rPr>
           <w:rFonts w:ascii="Times New Roman" w:eastAsia="Times New Roman" w:hAnsi="Times New Roman" w:cs="Times New Roman"/>
-          <w:color w:val="000000"/>
-          <w:sz w:val="28"/>
-          <w:szCs w:val="28"/>
-          <w:lang w:val="uk-UA" w:eastAsia="en-GB"/>
-          <w14:ligatures w14:val="none"/>
-        </w:rPr>
-      </w:pPr>
-    </w:p>
-    <w:p>
-      <w:pPr>
-        <w:spacing w:after="0" w:line="240" w:lineRule="auto"/>
-        <w:rPr>
-          <w:rFonts w:ascii="Times New Roman" w:eastAsia="Times New Roman" w:hAnsi="Times New Roman" w:cs="Times New Roman"/>
-          <w:b/>
-          <w:bCs/>
-          <w:color w:val="000000"/>
-          <w:sz w:val="28"/>
-          <w:szCs w:val="28"/>
-          <w:lang w:eastAsia="en-GB"/>
-          <w14:ligatures w14:val="none"/>
-        </w:rPr>
-      </w:pPr>
-      <w:r>
-        <w:rPr>
-          <w:rFonts w:ascii="Times New Roman" w:eastAsia="Times New Roman" w:hAnsi="Times New Roman" w:cs="Times New Roman"/>
-          <w:color w:val="000000"/>
-          <w:sz w:val="28"/>
-          <w:szCs w:val="28"/>
-          <w:lang w:val="uk-UA" w:eastAsia="en-GB"/>
-          <w14:ligatures w14:val="none"/>
-        </w:rPr>
-        <w:t xml:space="preserve">Завдання </w:t>
-      </w:r>
-      <w:r>
-        <w:rPr>
-          <w:rFonts w:ascii="Times New Roman" w:eastAsia="Times New Roman" w:hAnsi="Times New Roman" w:cs="Times New Roman"/>
-          <w:b/>
-          <w:bCs/>
-          <w:color w:val="000000"/>
-          <w:sz w:val="28"/>
-          <w:szCs w:val="28"/>
-          <w:lang w:val="uk-UA" w:eastAsia="en-GB"/>
-          <w14:ligatures w14:val="none"/>
-        </w:rPr>
-        <w:t>№</w:t>
-      </w:r>
-      <w:r>
-        <w:rPr>
-          <w:rFonts w:ascii="Times New Roman" w:eastAsia="Times New Roman" w:hAnsi="Times New Roman" w:cs="Times New Roman"/>
-          <w:b/>
-          <w:bCs/>
-          <w:color w:val="000000"/>
-          <w:sz w:val="28"/>
-          <w:szCs w:val="28"/>
-          <w:lang w:val="uk-UA" w:eastAsia="en-GB"/>
-          <w14:ligatures w14:val="none"/>
-        </w:rPr>
-        <w:t>5</w:t>
-      </w:r>
-      <w:r>
-        <w:rPr>
-          <w:rFonts w:ascii="Times New Roman" w:eastAsia="Times New Roman" w:hAnsi="Times New Roman" w:cs="Times New Roman"/>
-          <w:b/>
-          <w:bCs/>
-          <w:color w:val="000000"/>
-          <w:sz w:val="28"/>
-          <w:szCs w:val="28"/>
-          <w:lang w:val="uk-UA" w:eastAsia="en-GB"/>
-          <w14:ligatures w14:val="none"/>
-        </w:rPr>
-        <w:t xml:space="preserve"> </w:t>
-      </w:r>
-      <w:proofErr w:type="spellStart"/>
-      <w:r>
-        <w:rPr>
-          <w:rFonts w:ascii="Times New Roman" w:eastAsia="Times New Roman" w:hAnsi="Times New Roman" w:cs="Times New Roman"/>
-          <w:b/>
-          <w:bCs/>
-          <w:color w:val="000000"/>
-          <w:sz w:val="28"/>
-          <w:szCs w:val="28"/>
-          <w:lang w:val="uk-UA" w:eastAsia="en-GB"/>
-          <w14:ligatures w14:val="none"/>
-        </w:rPr>
-        <w:t>Class</w:t>
-      </w:r>
-      <w:proofErr w:type="spellEnd"/>
-      <w:r>
-        <w:rPr>
-          <w:rFonts w:ascii="Times New Roman" w:eastAsia="Times New Roman" w:hAnsi="Times New Roman" w:cs="Times New Roman"/>
-          <w:b/>
-          <w:bCs/>
-          <w:color w:val="000000"/>
-          <w:sz w:val="28"/>
-          <w:szCs w:val="28"/>
-          <w:lang w:val="uk-UA" w:eastAsia="en-GB"/>
-          <w14:ligatures w14:val="none"/>
-        </w:rPr>
-        <w:t xml:space="preserve"> </w:t>
-      </w:r>
-      <w:proofErr w:type="spellStart"/>
-      <w:r>
-        <w:rPr>
-          <w:rFonts w:ascii="Times New Roman" w:eastAsia="Times New Roman" w:hAnsi="Times New Roman" w:cs="Times New Roman"/>
-          <w:b/>
-          <w:bCs/>
-          <w:color w:val="000000"/>
-          <w:sz w:val="28"/>
-          <w:szCs w:val="28"/>
-          <w:lang w:val="uk-UA" w:eastAsia="en-GB"/>
-          <w14:ligatures w14:val="none"/>
-        </w:rPr>
-        <w:t>Practice</w:t>
-      </w:r>
-      <w:proofErr w:type="spellEnd"/>
-      <w:r>
-        <w:rPr>
-          <w:rFonts w:ascii="Times New Roman" w:eastAsia="Times New Roman" w:hAnsi="Times New Roman" w:cs="Times New Roman"/>
-          <w:b/>
-          <w:bCs/>
-          <w:color w:val="000000"/>
-          <w:sz w:val="28"/>
-          <w:szCs w:val="28"/>
-          <w:lang w:val="uk-UA" w:eastAsia="en-GB"/>
-          <w14:ligatures w14:val="none"/>
-        </w:rPr>
-        <w:t xml:space="preserve"> </w:t>
-      </w:r>
-      <w:proofErr w:type="spellStart"/>
-      <w:r>
-        <w:rPr>
-          <w:rFonts w:ascii="Times New Roman" w:eastAsia="Times New Roman" w:hAnsi="Times New Roman" w:cs="Times New Roman"/>
-          <w:b/>
-          <w:bCs/>
-          <w:color w:val="000000"/>
-          <w:sz w:val="28"/>
-          <w:szCs w:val="28"/>
-          <w:lang w:val="uk-UA" w:eastAsia="en-GB"/>
-          <w14:ligatures w14:val="none"/>
-        </w:rPr>
-        <w:t>Work</w:t>
-      </w:r>
-      <w:proofErr w:type="spellEnd"/>
-      <w:r>
-        <w:rPr>
-          <w:rFonts w:ascii="Times New Roman" w:eastAsia="Times New Roman" w:hAnsi="Times New Roman" w:cs="Times New Roman"/>
-          <w:b/>
-          <w:bCs/>
-          <w:color w:val="000000"/>
-          <w:sz w:val="28"/>
-          <w:szCs w:val="28"/>
-          <w:lang w:eastAsia="en-GB"/>
-          <w14:ligatures w14:val="none"/>
-        </w:rPr>
-        <w:t xml:space="preserve"> (1-3)</w:t>
-      </w:r>
-    </w:p>
-    <w:p>
-      <w:pPr>
-        <w:pStyle w:val="a7"/>
-        <w:numPr>
-          <w:ilvl w:val="0"/>
-          <w:numId w:val="16"/>
-        </w:numPr>
-        <w:spacing w:after="0" w:line="240" w:lineRule="auto"/>
-        <w:rPr>
-          <w:rFonts w:ascii="Times New Roman" w:eastAsia="Times New Roman" w:hAnsi="Times New Roman" w:cs="Times New Roman"/>
-          <w:color w:val="000000"/>
-          <w:sz w:val="28"/>
-          <w:szCs w:val="28"/>
-          <w:lang w:val="uk-UA" w:eastAsia="en-GB"/>
-          <w14:ligatures w14:val="none"/>
-        </w:rPr>
-      </w:pPr>
-      <w:r>
-        <w:rPr>
-          <w:rFonts w:ascii="Times New Roman" w:eastAsia="Times New Roman" w:hAnsi="Times New Roman" w:cs="Times New Roman"/>
-          <w:i/>
-          <w:iCs/>
-          <w:color w:val="000000"/>
-          <w:sz w:val="28"/>
-          <w:szCs w:val="28"/>
-          <w:lang w:val="uk-UA" w:eastAsia="en-GB"/>
-          <w14:ligatures w14:val="none"/>
-        </w:rPr>
-        <w:t>Варіант завдання</w:t>
-      </w:r>
-      <w:r>
-        <w:rPr>
-          <w:rFonts w:ascii="Times New Roman" w:eastAsia="Times New Roman" w:hAnsi="Times New Roman" w:cs="Times New Roman"/>
-          <w:color w:val="000000"/>
-          <w:sz w:val="28"/>
-          <w:szCs w:val="28"/>
-          <w:lang w:val="uk-UA" w:eastAsia="en-GB"/>
-          <w14:ligatures w14:val="none"/>
-        </w:rPr>
-        <w:t xml:space="preserve">: </w:t>
-      </w:r>
-      <w:r>
-        <w:rPr>
-          <w:rFonts w:ascii="Times New Roman" w:eastAsia="Times New Roman" w:hAnsi="Times New Roman" w:cs="Times New Roman"/>
-          <w:color w:val="000000"/>
-          <w:sz w:val="28"/>
-          <w:szCs w:val="28"/>
-          <w:lang w:val="uk-UA" w:eastAsia="en-GB"/>
-          <w14:ligatures w14:val="none"/>
-        </w:rPr>
-        <w:t>-</w:t>
-      </w:r>
-    </w:p>
-    <w:p>
-      <w:pPr>
-        <w:pStyle w:val="a7"/>
-        <w:numPr>
-          <w:ilvl w:val="0"/>
-          <w:numId w:val="7"/>
-        </w:numPr>
-        <w:spacing w:after="0" w:line="240" w:lineRule="auto"/>
-        <w:rPr>
-          <w:rFonts w:ascii="Times New Roman" w:eastAsia="Times New Roman" w:hAnsi="Times New Roman" w:cs="Times New Roman"/>
-          <w:color w:val="000000"/>
-          <w:sz w:val="28"/>
-          <w:szCs w:val="28"/>
-          <w:lang w:val="uk-UA" w:eastAsia="en-GB"/>
-          <w14:ligatures w14:val="none"/>
-        </w:rPr>
-      </w:pPr>
-      <w:r>
-        <w:rPr>
-          <w:rFonts w:ascii="Times New Roman" w:eastAsia="Times New Roman" w:hAnsi="Times New Roman" w:cs="Times New Roman"/>
-          <w:i/>
-          <w:iCs/>
-          <w:color w:val="000000"/>
-          <w:sz w:val="28"/>
-          <w:szCs w:val="28"/>
-          <w:lang w:val="uk-UA" w:eastAsia="en-GB"/>
-          <w14:ligatures w14:val="none"/>
-        </w:rPr>
-        <w:t>Деталі завдання</w:t>
-      </w:r>
-      <w:r>
-        <w:rPr>
-          <w:rFonts w:ascii="Times New Roman" w:eastAsia="Times New Roman" w:hAnsi="Times New Roman" w:cs="Times New Roman"/>
-          <w:color w:val="000000"/>
-          <w:sz w:val="28"/>
-          <w:szCs w:val="28"/>
-          <w:lang w:val="uk-UA" w:eastAsia="en-GB"/>
-          <w14:ligatures w14:val="none"/>
-        </w:rPr>
-        <w:t xml:space="preserve">: </w:t>
-      </w:r>
-    </w:p>
-    <w:p>
-      <w:pPr>
-        <w:pStyle w:val="a7"/>
-        <w:spacing w:after="0" w:line="240" w:lineRule="auto"/>
-        <w:rPr>
-          <w:rFonts w:ascii="Times New Roman" w:eastAsia="Times New Roman" w:hAnsi="Times New Roman" w:cs="Times New Roman"/>
-          <w:color w:val="000000"/>
-          <w:sz w:val="28"/>
-          <w:szCs w:val="28"/>
-          <w:lang w:val="uk-UA" w:eastAsia="en-GB"/>
-          <w14:ligatures w14:val="none"/>
-        </w:rPr>
-      </w:pPr>
-      <w:r>
-        <w:rPr>
-          <w:rFonts w:ascii="Times New Roman" w:eastAsia="Times New Roman" w:hAnsi="Times New Roman" w:cs="Times New Roman"/>
-          <w:color w:val="000000"/>
-          <w:sz w:val="28"/>
-          <w:szCs w:val="28"/>
-          <w:lang w:val="uk-UA" w:eastAsia="en-GB"/>
-          <w14:ligatures w14:val="none"/>
-        </w:rPr>
-        <w:t xml:space="preserve">1. Реалізувати метод реверсу списку: </w:t>
-      </w:r>
-      <w:r>
-        <w:rPr>
-          <w:rFonts w:ascii="Times New Roman" w:eastAsia="Times New Roman" w:hAnsi="Times New Roman" w:cs="Times New Roman"/>
-          <w:color w:val="000000"/>
-          <w:sz w:val="28"/>
-          <w:szCs w:val="28"/>
-          <w:lang w:eastAsia="en-GB"/>
-          <w14:ligatures w14:val="none"/>
-        </w:rPr>
-        <w:t>Node</w:t>
-      </w:r>
-      <w:r>
-        <w:rPr>
-          <w:rFonts w:ascii="Times New Roman" w:eastAsia="Times New Roman" w:hAnsi="Times New Roman" w:cs="Times New Roman"/>
-          <w:color w:val="000000"/>
-          <w:sz w:val="28"/>
-          <w:szCs w:val="28"/>
-          <w:lang w:val="uk-UA" w:eastAsia="en-GB"/>
-          <w14:ligatures w14:val="none"/>
-        </w:rPr>
-        <w:t xml:space="preserve">* </w:t>
-      </w:r>
-      <w:r>
-        <w:rPr>
-          <w:rFonts w:ascii="Times New Roman" w:eastAsia="Times New Roman" w:hAnsi="Times New Roman" w:cs="Times New Roman"/>
-          <w:color w:val="000000"/>
-          <w:sz w:val="28"/>
-          <w:szCs w:val="28"/>
-          <w:lang w:eastAsia="en-GB"/>
-          <w14:ligatures w14:val="none"/>
-        </w:rPr>
-        <w:t>reverse</w:t>
-      </w:r>
-      <w:r>
-        <w:rPr>
-          <w:rFonts w:ascii="Times New Roman" w:eastAsia="Times New Roman" w:hAnsi="Times New Roman" w:cs="Times New Roman"/>
-          <w:color w:val="000000"/>
-          <w:sz w:val="28"/>
-          <w:szCs w:val="28"/>
-          <w:lang w:val="uk-UA" w:eastAsia="en-GB"/>
-          <w14:ligatures w14:val="none"/>
-        </w:rPr>
-        <w:t>(</w:t>
-      </w:r>
-      <w:r>
-        <w:rPr>
-          <w:rFonts w:ascii="Times New Roman" w:eastAsia="Times New Roman" w:hAnsi="Times New Roman" w:cs="Times New Roman"/>
-          <w:color w:val="000000"/>
-          <w:sz w:val="28"/>
-          <w:szCs w:val="28"/>
-          <w:lang w:eastAsia="en-GB"/>
-          <w14:ligatures w14:val="none"/>
-        </w:rPr>
-        <w:t>Node</w:t>
-      </w:r>
-      <w:r>
-        <w:rPr>
-          <w:rFonts w:ascii="Times New Roman" w:eastAsia="Times New Roman" w:hAnsi="Times New Roman" w:cs="Times New Roman"/>
-          <w:color w:val="000000"/>
-          <w:sz w:val="28"/>
-          <w:szCs w:val="28"/>
-          <w:lang w:val="uk-UA" w:eastAsia="en-GB"/>
-          <w14:ligatures w14:val="none"/>
-        </w:rPr>
-        <w:t xml:space="preserve"> *</w:t>
-      </w:r>
-      <w:r>
-        <w:rPr>
-          <w:rFonts w:ascii="Times New Roman" w:eastAsia="Times New Roman" w:hAnsi="Times New Roman" w:cs="Times New Roman"/>
-          <w:color w:val="000000"/>
-          <w:sz w:val="28"/>
-          <w:szCs w:val="28"/>
-          <w:lang w:eastAsia="en-GB"/>
-          <w14:ligatures w14:val="none"/>
-        </w:rPr>
-        <w:t>head</w:t>
-      </w:r>
-      <w:r>
-        <w:rPr>
-          <w:rFonts w:ascii="Times New Roman" w:eastAsia="Times New Roman" w:hAnsi="Times New Roman" w:cs="Times New Roman"/>
-          <w:color w:val="000000"/>
-          <w:sz w:val="28"/>
-          <w:szCs w:val="28"/>
-          <w:lang w:val="uk-UA" w:eastAsia="en-GB"/>
-          <w14:ligatures w14:val="none"/>
-        </w:rPr>
-        <w:t>);</w:t>
-      </w:r>
-    </w:p>
-    <w:p>
-      <w:pPr>
-        <w:pStyle w:val="a7"/>
-        <w:spacing w:after="0" w:line="240" w:lineRule="auto"/>
-        <w:rPr>
-          <w:rFonts w:ascii="Times New Roman" w:eastAsia="Times New Roman" w:hAnsi="Times New Roman" w:cs="Times New Roman"/>
-          <w:color w:val="000000"/>
-          <w:sz w:val="28"/>
-          <w:szCs w:val="28"/>
-          <w:lang w:val="uk-UA" w:eastAsia="en-GB"/>
-          <w14:ligatures w14:val="none"/>
-        </w:rPr>
-      </w:pPr>
-      <w:r>
-        <w:rPr>
-          <w:rFonts w:ascii="Times New Roman" w:eastAsia="Times New Roman" w:hAnsi="Times New Roman" w:cs="Times New Roman"/>
-          <w:color w:val="000000"/>
-          <w:sz w:val="28"/>
-          <w:szCs w:val="28"/>
-          <w:lang w:val="uk-UA" w:eastAsia="en-GB"/>
-          <w14:ligatures w14:val="none"/>
-        </w:rPr>
-        <w:t xml:space="preserve">2. </w:t>
-      </w:r>
-      <w:r>
-        <w:rPr>
-          <w:rFonts w:ascii="Times New Roman" w:eastAsia="Times New Roman" w:hAnsi="Times New Roman" w:cs="Times New Roman"/>
-          <w:color w:val="000000"/>
-          <w:sz w:val="28"/>
-          <w:szCs w:val="28"/>
-          <w:lang w:val="uk-UA" w:eastAsia="en-GB"/>
-          <w14:ligatures w14:val="none"/>
-        </w:rPr>
-        <w:t>Порівняти два списки</w:t>
-      </w:r>
-    </w:p>
-    <w:p>
-      <w:pPr>
-        <w:pStyle w:val="a7"/>
-        <w:spacing w:after="0" w:line="240" w:lineRule="auto"/>
-        <w:rPr>
-          <w:rFonts w:ascii="Times New Roman" w:eastAsia="Times New Roman" w:hAnsi="Times New Roman" w:cs="Times New Roman"/>
-          <w:color w:val="000000"/>
-          <w:sz w:val="28"/>
-          <w:szCs w:val="28"/>
-          <w:lang w:val="uk-UA" w:eastAsia="en-GB"/>
-          <w14:ligatures w14:val="none"/>
-        </w:rPr>
-      </w:pPr>
-      <w:r>
-        <w:rPr>
-          <w:rFonts w:ascii="Times New Roman" w:eastAsia="Times New Roman" w:hAnsi="Times New Roman" w:cs="Times New Roman"/>
-          <w:color w:val="000000"/>
-          <w:sz w:val="28"/>
-          <w:szCs w:val="28"/>
-          <w:lang w:val="uk-UA" w:eastAsia="en-GB"/>
-          <w14:ligatures w14:val="none"/>
-        </w:rPr>
-        <w:t>3. Додавання великих чисел (додати два списки)</w:t>
-      </w:r>
-    </w:p>
-    <w:p>
-      <w:pPr>
-        <w:spacing w:after="0" w:line="240" w:lineRule="auto"/>
-        <w:ind w:firstLine="360"/>
-        <w:rPr>
-          <w:rFonts w:ascii="Times New Roman" w:eastAsia="Times New Roman" w:hAnsi="Times New Roman" w:cs="Times New Roman"/>
-          <w:b/>
-          <w:bCs/>
-          <w:color w:val="000000"/>
-          <w:sz w:val="28"/>
-          <w:szCs w:val="28"/>
-          <w:lang w:val="uk-UA" w:eastAsia="en-GB"/>
-          <w14:ligatures w14:val="none"/>
-        </w:rPr>
-      </w:pPr>
-    </w:p>
-    <w:p>
-      <w:pPr>
-        <w:spacing w:after="0" w:line="240" w:lineRule="auto"/>
-        <w:ind w:firstLine="360"/>
-        <w:rPr>
-          <w:rFonts w:ascii="Times New Roman" w:eastAsia="Times New Roman" w:hAnsi="Times New Roman" w:cs="Times New Roman"/>
-          <w:b/>
-          <w:bCs/>
-          <w:color w:val="000000"/>
-          <w:sz w:val="28"/>
-          <w:szCs w:val="28"/>
-          <w:lang w:val="uk-UA" w:eastAsia="en-GB"/>
-          <w14:ligatures w14:val="none"/>
-        </w:rPr>
-      </w:pPr>
-      <w:r>
-        <w:rPr>
-          <w:rFonts w:ascii="Times New Roman" w:eastAsia="Times New Roman" w:hAnsi="Times New Roman" w:cs="Times New Roman"/>
-          <w:b/>
-          <w:bCs/>
-          <w:color w:val="000000"/>
-          <w:sz w:val="28"/>
-          <w:szCs w:val="28"/>
-          <w:lang w:val="uk-UA" w:eastAsia="en-GB"/>
-          <w14:ligatures w14:val="none"/>
-        </w:rPr>
-        <w:t>1. Код програми:</w:t>
-      </w:r>
-    </w:p>
-    <w:p>
-      <w:pPr>
-        <w:spacing w:after="0" w:line="240" w:lineRule="auto"/>
-        <w:ind w:firstLine="360"/>
-        <w:rPr>
-          <w:rFonts w:ascii="Times New Roman" w:eastAsia="Times New Roman" w:hAnsi="Times New Roman" w:cs="Times New Roman"/>
-          <w:b/>
-          <w:bCs/>
-          <w:color w:val="000000"/>
-          <w:sz w:val="28"/>
-          <w:szCs w:val="28"/>
-          <w:lang w:val="uk-UA" w:eastAsia="en-GB"/>
-          <w14:ligatures w14:val="none"/>
-        </w:rPr>
-      </w:pPr>
-      <w:r>
-        <w:rPr>
-          <w:rFonts w:ascii="Times New Roman" w:eastAsia="Times New Roman" w:hAnsi="Times New Roman" w:cs="Times New Roman"/>
-          <w:b/>
-          <w:bCs/>
+          <w:b/>
+          <w:bCs/>
+          <w:color w:val="000000"/>
+          <w:sz w:val="28"/>
+          <w:szCs w:val="28"/>
+          <w:lang w:val="uk-UA" w:eastAsia="en-GB"/>
+          <w14:ligatures w14:val="none"/>
+        </w:rPr>
+      </w:pPr>
+      <w:r>
+        <w:rPr>
+          <w:rFonts w:ascii="Times New Roman" w:eastAsia="Times New Roman" w:hAnsi="Times New Roman" w:cs="Times New Roman"/>
+          <w:b/>
+          <w:bCs/>
+          <w:color w:val="000000"/>
+          <w:sz w:val="28"/>
+          <w:szCs w:val="28"/>
+          <w:lang w:val="uk-UA" w:eastAsia="en-GB"/>
+          <w14:ligatures w14:val="none"/>
+        </w:rPr>
+        <w:lastRenderedPageBreak/>
+        <w:t>2. Результат:</w:t>
+      </w:r>
+    </w:p>
+    <w:p>
+      <w:pPr>
+        <w:spacing w:after="0" w:line="240" w:lineRule="auto"/>
+        <w:rPr>
+          <w:rFonts w:ascii="Times New Roman" w:eastAsia="Times New Roman" w:hAnsi="Times New Roman" w:cs="Times New Roman"/>
+          <w:color w:val="000000"/>
+          <w:sz w:val="28"/>
+          <w:szCs w:val="28"/>
+          <w:lang w:val="uk-UA" w:eastAsia="en-GB"/>
+          <w14:ligatures w14:val="none"/>
+        </w:rPr>
+      </w:pPr>
+    </w:p>
+    <w:p>
+      <w:pPr>
+        <w:spacing w:after="0" w:line="240" w:lineRule="auto"/>
+        <w:rPr>
+          <w:rFonts w:ascii="Times New Roman" w:eastAsia="Times New Roman" w:hAnsi="Times New Roman" w:cs="Times New Roman"/>
+          <w:color w:val="000000"/>
+          <w:sz w:val="28"/>
+          <w:szCs w:val="28"/>
+          <w:lang w:val="uk-UA" w:eastAsia="en-GB"/>
+          <w14:ligatures w14:val="none"/>
+        </w:rPr>
+      </w:pPr>
+      <w:r>
+        <w:rPr>
+          <w:rFonts w:ascii="Times New Roman" w:eastAsia="Times New Roman" w:hAnsi="Times New Roman" w:cs="Times New Roman"/>
           <w:noProof/>
           <w:color w:val="000000"/>
           <w:sz w:val="28"/>
@@ -5982,10 +5607,10 @@
           <w14:ligatures w14:val="none"/>
         </w:rPr>
         <w:drawing>
-          <wp:inline distT="0" distB="0" distL="0" distR="0" wp14:anchorId="43EFB73E" wp14:editId="4E355DA1">
-            <wp:extent cx="2684177" cy="3345753"/>
-            <wp:effectExtent l="0" t="0" r="1905" b="7620"/>
-            <wp:docPr id="3" name="Рисунок 3"/>
+          <wp:inline distT="0" distB="0" distL="0" distR="0" wp14:anchorId="124AD4F4" wp14:editId="4A18E12E">
+            <wp:extent cx="5760720" cy="292735"/>
+            <wp:effectExtent l="0" t="0" r="0" b="0"/>
+            <wp:docPr id="20" name="Рисунок 20"/>
             <wp:cNvGraphicFramePr>
               <a:graphicFrameLocks xmlns:a="http://schemas.openxmlformats.org/drawingml/2006/main" noChangeAspect="1"/>
             </wp:cNvGraphicFramePr>
@@ -6005,7 +5630,7 @@
                   <pic:spPr>
                     <a:xfrm>
                       <a:off x="0" y="0"/>
-                      <a:ext cx="2710842" cy="3378991"/>
+                      <a:ext cx="5760720" cy="292735"/>
                     </a:xfrm>
                     <a:prstGeom prst="rect">
                       <a:avLst/>
@@ -6017,6 +5642,498 @@
           </wp:inline>
         </w:drawing>
       </w:r>
+    </w:p>
+    <w:p>
+      <w:pPr>
+        <w:spacing w:after="0" w:line="240" w:lineRule="auto"/>
+        <w:rPr>
+          <w:rFonts w:ascii="Times New Roman" w:eastAsia="Times New Roman" w:hAnsi="Times New Roman" w:cs="Times New Roman"/>
+          <w:color w:val="000000"/>
+          <w:sz w:val="28"/>
+          <w:szCs w:val="28"/>
+          <w:lang w:val="uk-UA" w:eastAsia="en-GB"/>
+          <w14:ligatures w14:val="none"/>
+        </w:rPr>
+      </w:pPr>
+    </w:p>
+    <w:p>
+      <w:pPr>
+        <w:spacing w:after="0" w:line="240" w:lineRule="auto"/>
+        <w:rPr>
+          <w:rFonts w:ascii="Times New Roman" w:eastAsia="Times New Roman" w:hAnsi="Times New Roman" w:cs="Times New Roman"/>
+          <w:b/>
+          <w:bCs/>
+          <w:color w:val="000000"/>
+          <w:sz w:val="28"/>
+          <w:szCs w:val="28"/>
+          <w:lang w:eastAsia="en-GB"/>
+          <w14:ligatures w14:val="none"/>
+        </w:rPr>
+      </w:pPr>
+      <w:r>
+        <w:rPr>
+          <w:rFonts w:ascii="Times New Roman" w:eastAsia="Times New Roman" w:hAnsi="Times New Roman" w:cs="Times New Roman"/>
+          <w:color w:val="000000"/>
+          <w:sz w:val="28"/>
+          <w:szCs w:val="28"/>
+          <w:lang w:val="uk-UA" w:eastAsia="en-GB"/>
+          <w14:ligatures w14:val="none"/>
+        </w:rPr>
+        <w:t xml:space="preserve">Завдання </w:t>
+      </w:r>
+      <w:r>
+        <w:rPr>
+          <w:rFonts w:ascii="Times New Roman" w:eastAsia="Times New Roman" w:hAnsi="Times New Roman" w:cs="Times New Roman"/>
+          <w:b/>
+          <w:bCs/>
+          <w:color w:val="000000"/>
+          <w:sz w:val="28"/>
+          <w:szCs w:val="28"/>
+          <w:lang w:val="uk-UA" w:eastAsia="en-GB"/>
+          <w14:ligatures w14:val="none"/>
+        </w:rPr>
+        <w:t>№</w:t>
+      </w:r>
+      <w:r>
+        <w:rPr>
+          <w:rFonts w:ascii="Times New Roman" w:eastAsia="Times New Roman" w:hAnsi="Times New Roman" w:cs="Times New Roman"/>
+          <w:b/>
+          <w:bCs/>
+          <w:color w:val="000000"/>
+          <w:sz w:val="28"/>
+          <w:szCs w:val="28"/>
+          <w:lang w:val="uk-UA" w:eastAsia="en-GB"/>
+          <w14:ligatures w14:val="none"/>
+        </w:rPr>
+        <w:t>5</w:t>
+      </w:r>
+      <w:r>
+        <w:rPr>
+          <w:rFonts w:ascii="Times New Roman" w:eastAsia="Times New Roman" w:hAnsi="Times New Roman" w:cs="Times New Roman"/>
+          <w:b/>
+          <w:bCs/>
+          <w:color w:val="000000"/>
+          <w:sz w:val="28"/>
+          <w:szCs w:val="28"/>
+          <w:lang w:val="uk-UA" w:eastAsia="en-GB"/>
+          <w14:ligatures w14:val="none"/>
+        </w:rPr>
+        <w:t xml:space="preserve"> </w:t>
+      </w:r>
+      <w:proofErr w:type="spellStart"/>
+      <w:r>
+        <w:rPr>
+          <w:rFonts w:ascii="Times New Roman" w:eastAsia="Times New Roman" w:hAnsi="Times New Roman" w:cs="Times New Roman"/>
+          <w:b/>
+          <w:bCs/>
+          <w:color w:val="000000"/>
+          <w:sz w:val="28"/>
+          <w:szCs w:val="28"/>
+          <w:lang w:val="uk-UA" w:eastAsia="en-GB"/>
+          <w14:ligatures w14:val="none"/>
+        </w:rPr>
+        <w:t>Class</w:t>
+      </w:r>
+      <w:proofErr w:type="spellEnd"/>
+      <w:r>
+        <w:rPr>
+          <w:rFonts w:ascii="Times New Roman" w:eastAsia="Times New Roman" w:hAnsi="Times New Roman" w:cs="Times New Roman"/>
+          <w:b/>
+          <w:bCs/>
+          <w:color w:val="000000"/>
+          <w:sz w:val="28"/>
+          <w:szCs w:val="28"/>
+          <w:lang w:val="uk-UA" w:eastAsia="en-GB"/>
+          <w14:ligatures w14:val="none"/>
+        </w:rPr>
+        <w:t xml:space="preserve"> </w:t>
+      </w:r>
+      <w:proofErr w:type="spellStart"/>
+      <w:r>
+        <w:rPr>
+          <w:rFonts w:ascii="Times New Roman" w:eastAsia="Times New Roman" w:hAnsi="Times New Roman" w:cs="Times New Roman"/>
+          <w:b/>
+          <w:bCs/>
+          <w:color w:val="000000"/>
+          <w:sz w:val="28"/>
+          <w:szCs w:val="28"/>
+          <w:lang w:val="uk-UA" w:eastAsia="en-GB"/>
+          <w14:ligatures w14:val="none"/>
+        </w:rPr>
+        <w:t>Practice</w:t>
+      </w:r>
+      <w:proofErr w:type="spellEnd"/>
+      <w:r>
+        <w:rPr>
+          <w:rFonts w:ascii="Times New Roman" w:eastAsia="Times New Roman" w:hAnsi="Times New Roman" w:cs="Times New Roman"/>
+          <w:b/>
+          <w:bCs/>
+          <w:color w:val="000000"/>
+          <w:sz w:val="28"/>
+          <w:szCs w:val="28"/>
+          <w:lang w:val="uk-UA" w:eastAsia="en-GB"/>
+          <w14:ligatures w14:val="none"/>
+        </w:rPr>
+        <w:t xml:space="preserve"> </w:t>
+      </w:r>
+      <w:proofErr w:type="spellStart"/>
+      <w:r>
+        <w:rPr>
+          <w:rFonts w:ascii="Times New Roman" w:eastAsia="Times New Roman" w:hAnsi="Times New Roman" w:cs="Times New Roman"/>
+          <w:b/>
+          <w:bCs/>
+          <w:color w:val="000000"/>
+          <w:sz w:val="28"/>
+          <w:szCs w:val="28"/>
+          <w:lang w:val="uk-UA" w:eastAsia="en-GB"/>
+          <w14:ligatures w14:val="none"/>
+        </w:rPr>
+        <w:t>Work</w:t>
+      </w:r>
+      <w:proofErr w:type="spellEnd"/>
+      <w:r>
+        <w:rPr>
+          <w:rFonts w:ascii="Times New Roman" w:eastAsia="Times New Roman" w:hAnsi="Times New Roman" w:cs="Times New Roman"/>
+          <w:b/>
+          <w:bCs/>
+          <w:color w:val="000000"/>
+          <w:sz w:val="28"/>
+          <w:szCs w:val="28"/>
+          <w:lang w:eastAsia="en-GB"/>
+          <w14:ligatures w14:val="none"/>
+        </w:rPr>
+        <w:t xml:space="preserve"> (1-3)</w:t>
+      </w:r>
+    </w:p>
+    <w:p>
+      <w:pPr>
+        <w:pStyle w:val="a7"/>
+        <w:numPr>
+          <w:ilvl w:val="0"/>
+          <w:numId w:val="16"/>
+        </w:numPr>
+        <w:spacing w:after="0" w:line="240" w:lineRule="auto"/>
+        <w:rPr>
+          <w:rFonts w:ascii="Times New Roman" w:eastAsia="Times New Roman" w:hAnsi="Times New Roman" w:cs="Times New Roman"/>
+          <w:color w:val="000000"/>
+          <w:sz w:val="28"/>
+          <w:szCs w:val="28"/>
+          <w:lang w:val="uk-UA" w:eastAsia="en-GB"/>
+          <w14:ligatures w14:val="none"/>
+        </w:rPr>
+      </w:pPr>
+      <w:r>
+        <w:rPr>
+          <w:rFonts w:ascii="Times New Roman" w:eastAsia="Times New Roman" w:hAnsi="Times New Roman" w:cs="Times New Roman"/>
+          <w:i/>
+          <w:iCs/>
+          <w:color w:val="000000"/>
+          <w:sz w:val="28"/>
+          <w:szCs w:val="28"/>
+          <w:lang w:val="uk-UA" w:eastAsia="en-GB"/>
+          <w14:ligatures w14:val="none"/>
+        </w:rPr>
+        <w:t>Варіант завдання</w:t>
+      </w:r>
+      <w:r>
+        <w:rPr>
+          <w:rFonts w:ascii="Times New Roman" w:eastAsia="Times New Roman" w:hAnsi="Times New Roman" w:cs="Times New Roman"/>
+          <w:color w:val="000000"/>
+          <w:sz w:val="28"/>
+          <w:szCs w:val="28"/>
+          <w:lang w:val="uk-UA" w:eastAsia="en-GB"/>
+          <w14:ligatures w14:val="none"/>
+        </w:rPr>
+        <w:t xml:space="preserve">: </w:t>
+      </w:r>
+      <w:r>
+        <w:rPr>
+          <w:rFonts w:ascii="Times New Roman" w:eastAsia="Times New Roman" w:hAnsi="Times New Roman" w:cs="Times New Roman"/>
+          <w:color w:val="000000"/>
+          <w:sz w:val="28"/>
+          <w:szCs w:val="28"/>
+          <w:lang w:val="uk-UA" w:eastAsia="en-GB"/>
+          <w14:ligatures w14:val="none"/>
+        </w:rPr>
+        <w:t>-</w:t>
+      </w:r>
+    </w:p>
+    <w:p>
+      <w:pPr>
+        <w:pStyle w:val="a7"/>
+        <w:numPr>
+          <w:ilvl w:val="0"/>
+          <w:numId w:val="7"/>
+        </w:numPr>
+        <w:spacing w:after="0" w:line="240" w:lineRule="auto"/>
+        <w:rPr>
+          <w:rFonts w:ascii="Times New Roman" w:eastAsia="Times New Roman" w:hAnsi="Times New Roman" w:cs="Times New Roman"/>
+          <w:color w:val="000000"/>
+          <w:sz w:val="28"/>
+          <w:szCs w:val="28"/>
+          <w:lang w:val="uk-UA" w:eastAsia="en-GB"/>
+          <w14:ligatures w14:val="none"/>
+        </w:rPr>
+      </w:pPr>
+      <w:r>
+        <w:rPr>
+          <w:rFonts w:ascii="Times New Roman" w:eastAsia="Times New Roman" w:hAnsi="Times New Roman" w:cs="Times New Roman"/>
+          <w:i/>
+          <w:iCs/>
+          <w:color w:val="000000"/>
+          <w:sz w:val="28"/>
+          <w:szCs w:val="28"/>
+          <w:lang w:val="uk-UA" w:eastAsia="en-GB"/>
+          <w14:ligatures w14:val="none"/>
+        </w:rPr>
+        <w:t>Деталі завдання</w:t>
+      </w:r>
+      <w:r>
+        <w:rPr>
+          <w:rFonts w:ascii="Times New Roman" w:eastAsia="Times New Roman" w:hAnsi="Times New Roman" w:cs="Times New Roman"/>
+          <w:color w:val="000000"/>
+          <w:sz w:val="28"/>
+          <w:szCs w:val="28"/>
+          <w:lang w:val="uk-UA" w:eastAsia="en-GB"/>
+          <w14:ligatures w14:val="none"/>
+        </w:rPr>
+        <w:t xml:space="preserve">: </w:t>
+      </w:r>
+    </w:p>
+    <w:p>
+      <w:pPr>
+        <w:pStyle w:val="a7"/>
+        <w:spacing w:after="0" w:line="240" w:lineRule="auto"/>
+        <w:rPr>
+          <w:rFonts w:ascii="Times New Roman" w:eastAsia="Times New Roman" w:hAnsi="Times New Roman" w:cs="Times New Roman"/>
+          <w:color w:val="000000"/>
+          <w:sz w:val="28"/>
+          <w:szCs w:val="28"/>
+          <w:lang w:val="uk-UA" w:eastAsia="en-GB"/>
+          <w14:ligatures w14:val="none"/>
+        </w:rPr>
+      </w:pPr>
+      <w:r>
+        <w:rPr>
+          <w:rFonts w:ascii="Times New Roman" w:eastAsia="Times New Roman" w:hAnsi="Times New Roman" w:cs="Times New Roman"/>
+          <w:color w:val="000000"/>
+          <w:sz w:val="28"/>
+          <w:szCs w:val="28"/>
+          <w:lang w:val="uk-UA" w:eastAsia="en-GB"/>
+          <w14:ligatures w14:val="none"/>
+        </w:rPr>
+        <w:t xml:space="preserve">1. Реалізувати метод реверсу списку: </w:t>
+      </w:r>
+      <w:r>
+        <w:rPr>
+          <w:rFonts w:ascii="Times New Roman" w:eastAsia="Times New Roman" w:hAnsi="Times New Roman" w:cs="Times New Roman"/>
+          <w:color w:val="000000"/>
+          <w:sz w:val="28"/>
+          <w:szCs w:val="28"/>
+          <w:lang w:eastAsia="en-GB"/>
+          <w14:ligatures w14:val="none"/>
+        </w:rPr>
+        <w:t>Node</w:t>
+      </w:r>
+      <w:r>
+        <w:rPr>
+          <w:rFonts w:ascii="Times New Roman" w:eastAsia="Times New Roman" w:hAnsi="Times New Roman" w:cs="Times New Roman"/>
+          <w:color w:val="000000"/>
+          <w:sz w:val="28"/>
+          <w:szCs w:val="28"/>
+          <w:lang w:val="uk-UA" w:eastAsia="en-GB"/>
+          <w14:ligatures w14:val="none"/>
+        </w:rPr>
+        <w:t xml:space="preserve">* </w:t>
+      </w:r>
+      <w:r>
+        <w:rPr>
+          <w:rFonts w:ascii="Times New Roman" w:eastAsia="Times New Roman" w:hAnsi="Times New Roman" w:cs="Times New Roman"/>
+          <w:color w:val="000000"/>
+          <w:sz w:val="28"/>
+          <w:szCs w:val="28"/>
+          <w:lang w:eastAsia="en-GB"/>
+          <w14:ligatures w14:val="none"/>
+        </w:rPr>
+        <w:t>reverse</w:t>
+      </w:r>
+      <w:r>
+        <w:rPr>
+          <w:rFonts w:ascii="Times New Roman" w:eastAsia="Times New Roman" w:hAnsi="Times New Roman" w:cs="Times New Roman"/>
+          <w:color w:val="000000"/>
+          <w:sz w:val="28"/>
+          <w:szCs w:val="28"/>
+          <w:lang w:val="uk-UA" w:eastAsia="en-GB"/>
+          <w14:ligatures w14:val="none"/>
+        </w:rPr>
+        <w:t>(</w:t>
+      </w:r>
+      <w:r>
+        <w:rPr>
+          <w:rFonts w:ascii="Times New Roman" w:eastAsia="Times New Roman" w:hAnsi="Times New Roman" w:cs="Times New Roman"/>
+          <w:color w:val="000000"/>
+          <w:sz w:val="28"/>
+          <w:szCs w:val="28"/>
+          <w:lang w:eastAsia="en-GB"/>
+          <w14:ligatures w14:val="none"/>
+        </w:rPr>
+        <w:t>Node</w:t>
+      </w:r>
+      <w:r>
+        <w:rPr>
+          <w:rFonts w:ascii="Times New Roman" w:eastAsia="Times New Roman" w:hAnsi="Times New Roman" w:cs="Times New Roman"/>
+          <w:color w:val="000000"/>
+          <w:sz w:val="28"/>
+          <w:szCs w:val="28"/>
+          <w:lang w:val="uk-UA" w:eastAsia="en-GB"/>
+          <w14:ligatures w14:val="none"/>
+        </w:rPr>
+        <w:t xml:space="preserve"> *</w:t>
+      </w:r>
+      <w:r>
+        <w:rPr>
+          <w:rFonts w:ascii="Times New Roman" w:eastAsia="Times New Roman" w:hAnsi="Times New Roman" w:cs="Times New Roman"/>
+          <w:color w:val="000000"/>
+          <w:sz w:val="28"/>
+          <w:szCs w:val="28"/>
+          <w:lang w:eastAsia="en-GB"/>
+          <w14:ligatures w14:val="none"/>
+        </w:rPr>
+        <w:t>head</w:t>
+      </w:r>
+      <w:r>
+        <w:rPr>
+          <w:rFonts w:ascii="Times New Roman" w:eastAsia="Times New Roman" w:hAnsi="Times New Roman" w:cs="Times New Roman"/>
+          <w:color w:val="000000"/>
+          <w:sz w:val="28"/>
+          <w:szCs w:val="28"/>
+          <w:lang w:val="uk-UA" w:eastAsia="en-GB"/>
+          <w14:ligatures w14:val="none"/>
+        </w:rPr>
+        <w:t>);</w:t>
+      </w:r>
+    </w:p>
+    <w:p>
+      <w:pPr>
+        <w:pStyle w:val="a7"/>
+        <w:spacing w:after="0" w:line="240" w:lineRule="auto"/>
+        <w:rPr>
+          <w:rFonts w:ascii="Times New Roman" w:eastAsia="Times New Roman" w:hAnsi="Times New Roman" w:cs="Times New Roman"/>
+          <w:color w:val="000000"/>
+          <w:sz w:val="28"/>
+          <w:szCs w:val="28"/>
+          <w:lang w:val="uk-UA" w:eastAsia="en-GB"/>
+          <w14:ligatures w14:val="none"/>
+        </w:rPr>
+      </w:pPr>
+      <w:r>
+        <w:rPr>
+          <w:rFonts w:ascii="Times New Roman" w:eastAsia="Times New Roman" w:hAnsi="Times New Roman" w:cs="Times New Roman"/>
+          <w:color w:val="000000"/>
+          <w:sz w:val="28"/>
+          <w:szCs w:val="28"/>
+          <w:lang w:val="uk-UA" w:eastAsia="en-GB"/>
+          <w14:ligatures w14:val="none"/>
+        </w:rPr>
+        <w:t xml:space="preserve">2. </w:t>
+      </w:r>
+      <w:r>
+        <w:rPr>
+          <w:rFonts w:ascii="Times New Roman" w:eastAsia="Times New Roman" w:hAnsi="Times New Roman" w:cs="Times New Roman"/>
+          <w:color w:val="000000"/>
+          <w:sz w:val="28"/>
+          <w:szCs w:val="28"/>
+          <w:lang w:val="uk-UA" w:eastAsia="en-GB"/>
+          <w14:ligatures w14:val="none"/>
+        </w:rPr>
+        <w:t>Порівняти два списки</w:t>
+      </w:r>
+    </w:p>
+    <w:p>
+      <w:pPr>
+        <w:pStyle w:val="a7"/>
+        <w:spacing w:after="0" w:line="240" w:lineRule="auto"/>
+        <w:rPr>
+          <w:rFonts w:ascii="Times New Roman" w:eastAsia="Times New Roman" w:hAnsi="Times New Roman" w:cs="Times New Roman"/>
+          <w:color w:val="000000"/>
+          <w:sz w:val="28"/>
+          <w:szCs w:val="28"/>
+          <w:lang w:val="uk-UA" w:eastAsia="en-GB"/>
+          <w14:ligatures w14:val="none"/>
+        </w:rPr>
+      </w:pPr>
+      <w:r>
+        <w:rPr>
+          <w:rFonts w:ascii="Times New Roman" w:eastAsia="Times New Roman" w:hAnsi="Times New Roman" w:cs="Times New Roman"/>
+          <w:color w:val="000000"/>
+          <w:sz w:val="28"/>
+          <w:szCs w:val="28"/>
+          <w:lang w:val="uk-UA" w:eastAsia="en-GB"/>
+          <w14:ligatures w14:val="none"/>
+        </w:rPr>
+        <w:t>3. Додавання великих чисел (додати два списки)</w:t>
+      </w:r>
+    </w:p>
+    <w:p>
+      <w:pPr>
+        <w:spacing w:after="0" w:line="240" w:lineRule="auto"/>
+        <w:ind w:firstLine="360"/>
+        <w:rPr>
+          <w:rFonts w:ascii="Times New Roman" w:eastAsia="Times New Roman" w:hAnsi="Times New Roman" w:cs="Times New Roman"/>
+          <w:b/>
+          <w:bCs/>
+          <w:color w:val="000000"/>
+          <w:sz w:val="28"/>
+          <w:szCs w:val="28"/>
+          <w:lang w:val="uk-UA" w:eastAsia="en-GB"/>
+          <w14:ligatures w14:val="none"/>
+        </w:rPr>
+      </w:pPr>
+    </w:p>
+    <w:p>
+      <w:pPr>
+        <w:spacing w:after="0" w:line="240" w:lineRule="auto"/>
+        <w:ind w:firstLine="360"/>
+        <w:rPr>
+          <w:rFonts w:ascii="Times New Roman" w:eastAsia="Times New Roman" w:hAnsi="Times New Roman" w:cs="Times New Roman"/>
+          <w:b/>
+          <w:bCs/>
+          <w:color w:val="000000"/>
+          <w:sz w:val="28"/>
+          <w:szCs w:val="28"/>
+          <w:lang w:val="uk-UA" w:eastAsia="en-GB"/>
+          <w14:ligatures w14:val="none"/>
+        </w:rPr>
+      </w:pPr>
+      <w:r>
+        <w:rPr>
+          <w:rFonts w:ascii="Times New Roman" w:eastAsia="Times New Roman" w:hAnsi="Times New Roman" w:cs="Times New Roman"/>
+          <w:b/>
+          <w:bCs/>
+          <w:color w:val="000000"/>
+          <w:sz w:val="28"/>
+          <w:szCs w:val="28"/>
+          <w:lang w:val="uk-UA" w:eastAsia="en-GB"/>
+          <w14:ligatures w14:val="none"/>
+        </w:rPr>
+        <w:t>1. Код програми:</w:t>
+      </w:r>
+    </w:p>
+    <w:p>
+      <w:pPr>
+        <w:spacing w:after="0" w:line="240" w:lineRule="auto"/>
+        <w:ind w:firstLine="360"/>
+        <w:rPr>
+          <w:rFonts w:ascii="Times New Roman" w:eastAsia="Times New Roman" w:hAnsi="Times New Roman" w:cs="Times New Roman"/>
+          <w:b/>
+          <w:bCs/>
+          <w:color w:val="000000"/>
+          <w:sz w:val="28"/>
+          <w:szCs w:val="28"/>
+          <w:lang w:val="uk-UA" w:eastAsia="en-GB"/>
+          <w14:ligatures w14:val="none"/>
+        </w:rPr>
+      </w:pPr>
       <w:r>
         <w:rPr>
           <w:rFonts w:ascii="Times New Roman" w:eastAsia="Times New Roman" w:hAnsi="Times New Roman" w:cs="Times New Roman"/>
@@ -6030,10 +6147,10 @@
           <w14:ligatures w14:val="none"/>
         </w:rPr>
         <w:drawing>
-          <wp:inline distT="0" distB="0" distL="0" distR="0" wp14:anchorId="0B5CB6C0" wp14:editId="0B55051A">
-            <wp:extent cx="2765372" cy="3361610"/>
-            <wp:effectExtent l="0" t="0" r="0" b="0"/>
-            <wp:docPr id="4" name="Рисунок 4"/>
+          <wp:inline distT="0" distB="0" distL="0" distR="0" wp14:anchorId="43EFB73E" wp14:editId="4E355DA1">
+            <wp:extent cx="2684177" cy="3345753"/>
+            <wp:effectExtent l="0" t="0" r="1905" b="7620"/>
+            <wp:docPr id="3" name="Рисунок 3"/>
             <wp:cNvGraphicFramePr>
               <a:graphicFrameLocks xmlns:a="http://schemas.openxmlformats.org/drawingml/2006/main" noChangeAspect="1"/>
             </wp:cNvGraphicFramePr>
@@ -6053,7 +6170,7 @@
                   <pic:spPr>
                     <a:xfrm>
                       <a:off x="0" y="0"/>
-                      <a:ext cx="2795095" cy="3397742"/>
+                      <a:ext cx="2710842" cy="3378991"/>
                     </a:xfrm>
                     <a:prstGeom prst="rect">
                       <a:avLst/>
@@ -6065,22 +6182,6 @@
           </wp:inline>
         </w:drawing>
       </w:r>
-    </w:p>
-    <w:p>
-      <w:pPr>
-        <w:spacing w:after="0" w:line="240" w:lineRule="auto"/>
-        <w:ind w:firstLine="426"/>
-        <w:rPr>
-          <w:rFonts w:ascii="Times New Roman" w:eastAsia="Times New Roman" w:hAnsi="Times New Roman" w:cs="Times New Roman"/>
-          <w:b/>
-          <w:bCs/>
-          <w:color w:val="000000"/>
-          <w:sz w:val="28"/>
-          <w:szCs w:val="28"/>
-          <w:lang w:val="uk-UA" w:eastAsia="en-GB"/>
-          <w14:ligatures w14:val="none"/>
-        </w:rPr>
-      </w:pPr>
       <w:r>
         <w:rPr>
           <w:rFonts w:ascii="Times New Roman" w:eastAsia="Times New Roman" w:hAnsi="Times New Roman" w:cs="Times New Roman"/>
@@ -6093,12 +6194,11 @@
           <w:lang w:val="uk-UA" w:eastAsia="en-GB"/>
           <w14:ligatures w14:val="none"/>
         </w:rPr>
-        <w:lastRenderedPageBreak/>
         <w:drawing>
-          <wp:inline distT="0" distB="0" distL="0" distR="0" wp14:anchorId="683B5583" wp14:editId="5BD89F92">
-            <wp:extent cx="2521207" cy="3243776"/>
+          <wp:inline distT="0" distB="0" distL="0" distR="0" wp14:anchorId="0B5CB6C0" wp14:editId="0B55051A">
+            <wp:extent cx="2765372" cy="3361610"/>
             <wp:effectExtent l="0" t="0" r="0" b="0"/>
-            <wp:docPr id="5" name="Рисунок 5"/>
+            <wp:docPr id="4" name="Рисунок 4"/>
             <wp:cNvGraphicFramePr>
               <a:graphicFrameLocks xmlns:a="http://schemas.openxmlformats.org/drawingml/2006/main" noChangeAspect="1"/>
             </wp:cNvGraphicFramePr>
@@ -6118,7 +6218,7 @@
                   <pic:spPr>
                     <a:xfrm>
                       <a:off x="0" y="0"/>
-                      <a:ext cx="2548811" cy="3279291"/>
+                      <a:ext cx="2795095" cy="3397742"/>
                     </a:xfrm>
                     <a:prstGeom prst="rect">
                       <a:avLst/>
@@ -6130,6 +6230,22 @@
           </wp:inline>
         </w:drawing>
       </w:r>
+    </w:p>
+    <w:p>
+      <w:pPr>
+        <w:spacing w:after="0" w:line="240" w:lineRule="auto"/>
+        <w:ind w:firstLine="426"/>
+        <w:rPr>
+          <w:rFonts w:ascii="Times New Roman" w:eastAsia="Times New Roman" w:hAnsi="Times New Roman" w:cs="Times New Roman"/>
+          <w:b/>
+          <w:bCs/>
+          <w:color w:val="000000"/>
+          <w:sz w:val="28"/>
+          <w:szCs w:val="28"/>
+          <w:lang w:val="uk-UA" w:eastAsia="en-GB"/>
+          <w14:ligatures w14:val="none"/>
+        </w:rPr>
+      </w:pPr>
       <w:r>
         <w:rPr>
           <w:rFonts w:ascii="Times New Roman" w:eastAsia="Times New Roman" w:hAnsi="Times New Roman" w:cs="Times New Roman"/>
@@ -6142,11 +6258,12 @@
           <w:lang w:val="uk-UA" w:eastAsia="en-GB"/>
           <w14:ligatures w14:val="none"/>
         </w:rPr>
+        <w:lastRenderedPageBreak/>
         <w:drawing>
-          <wp:inline distT="0" distB="0" distL="0" distR="0" wp14:anchorId="1F25BA37" wp14:editId="63A25344">
-            <wp:extent cx="2945112" cy="2272786"/>
-            <wp:effectExtent l="0" t="0" r="8255" b="0"/>
-            <wp:docPr id="6" name="Рисунок 6"/>
+          <wp:inline distT="0" distB="0" distL="0" distR="0" wp14:anchorId="683B5583" wp14:editId="5BD89F92">
+            <wp:extent cx="2521207" cy="3243776"/>
+            <wp:effectExtent l="0" t="0" r="0" b="0"/>
+            <wp:docPr id="5" name="Рисунок 5"/>
             <wp:cNvGraphicFramePr>
               <a:graphicFrameLocks xmlns:a="http://schemas.openxmlformats.org/drawingml/2006/main" noChangeAspect="1"/>
             </wp:cNvGraphicFramePr>
@@ -6166,7 +6283,7 @@
                   <pic:spPr>
                     <a:xfrm>
                       <a:off x="0" y="0"/>
-                      <a:ext cx="2982207" cy="2301413"/>
+                      <a:ext cx="2548811" cy="3279291"/>
                     </a:xfrm>
                     <a:prstGeom prst="rect">
                       <a:avLst/>
@@ -6178,51 +6295,6 @@
           </wp:inline>
         </w:drawing>
       </w:r>
-    </w:p>
-    <w:p>
-      <w:pPr>
-        <w:spacing w:after="0" w:line="240" w:lineRule="auto"/>
-        <w:ind w:firstLine="360"/>
-        <w:rPr>
-          <w:rFonts w:ascii="Times New Roman" w:eastAsia="Times New Roman" w:hAnsi="Times New Roman" w:cs="Times New Roman"/>
-          <w:b/>
-          <w:bCs/>
-          <w:color w:val="000000"/>
-          <w:sz w:val="28"/>
-          <w:szCs w:val="28"/>
-          <w:lang w:val="uk-UA" w:eastAsia="en-GB"/>
-          <w14:ligatures w14:val="none"/>
-        </w:rPr>
-      </w:pPr>
-      <w:r>
-        <w:rPr>
-          <w:rFonts w:ascii="Times New Roman" w:eastAsia="Times New Roman" w:hAnsi="Times New Roman" w:cs="Times New Roman"/>
-          <w:b/>
-          <w:bCs/>
-          <w:color w:val="000000"/>
-          <w:sz w:val="28"/>
-          <w:szCs w:val="28"/>
-          <w:lang w:val="uk-UA" w:eastAsia="en-GB"/>
-          <w14:ligatures w14:val="none"/>
-        </w:rPr>
-        <w:t>2. Результат:</w:t>
-      </w:r>
-    </w:p>
-    <w:p>
-      <w:pPr>
-        <w:spacing w:after="0" w:line="240" w:lineRule="auto"/>
-        <w:ind w:firstLine="360"/>
-        <w:rPr>
-          <w:rFonts w:ascii="Times New Roman" w:eastAsia="Times New Roman" w:hAnsi="Times New Roman" w:cs="Times New Roman"/>
-          <w:b/>
-          <w:bCs/>
-          <w:color w:val="000000"/>
-          <w:sz w:val="28"/>
-          <w:szCs w:val="28"/>
-          <w:lang w:val="uk-UA" w:eastAsia="en-GB"/>
-          <w14:ligatures w14:val="none"/>
-        </w:rPr>
-      </w:pPr>
       <w:r>
         <w:rPr>
           <w:rFonts w:ascii="Times New Roman" w:eastAsia="Times New Roman" w:hAnsi="Times New Roman" w:cs="Times New Roman"/>
@@ -6236,10 +6308,10 @@
           <w14:ligatures w14:val="none"/>
         </w:rPr>
         <w:drawing>
-          <wp:inline distT="0" distB="0" distL="0" distR="0" wp14:anchorId="27A67DD7" wp14:editId="57C9C095">
-            <wp:extent cx="2188217" cy="1058941"/>
-            <wp:effectExtent l="0" t="0" r="2540" b="8255"/>
-            <wp:docPr id="2" name="Рисунок 2"/>
+          <wp:inline distT="0" distB="0" distL="0" distR="0" wp14:anchorId="1F25BA37" wp14:editId="63A25344">
+            <wp:extent cx="2945112" cy="2272786"/>
+            <wp:effectExtent l="0" t="0" r="8255" b="0"/>
+            <wp:docPr id="6" name="Рисунок 6"/>
             <wp:cNvGraphicFramePr>
               <a:graphicFrameLocks xmlns:a="http://schemas.openxmlformats.org/drawingml/2006/main" noChangeAspect="1"/>
             </wp:cNvGraphicFramePr>
@@ -6259,7 +6331,7 @@
                   <pic:spPr>
                     <a:xfrm>
                       <a:off x="0" y="0"/>
-                      <a:ext cx="2201486" cy="1065362"/>
+                      <a:ext cx="2982207" cy="2301413"/>
                     </a:xfrm>
                     <a:prstGeom prst="rect">
                       <a:avLst/>
@@ -6275,360 +6347,6 @@
     <w:p>
       <w:pPr>
         <w:spacing w:after="0" w:line="240" w:lineRule="auto"/>
-        <w:ind w:left="360"/>
-        <w:rPr>
-          <w:rFonts w:ascii="Times New Roman" w:eastAsia="Times New Roman" w:hAnsi="Times New Roman" w:cs="Times New Roman"/>
-          <w:color w:val="000000"/>
-          <w:sz w:val="28"/>
-          <w:szCs w:val="28"/>
-          <w:lang w:val="uk-UA" w:eastAsia="en-GB"/>
-          <w14:ligatures w14:val="none"/>
-        </w:rPr>
-      </w:pPr>
-    </w:p>
-    <w:p>
-      <w:pPr>
-        <w:spacing w:after="0" w:line="240" w:lineRule="auto"/>
-        <w:rPr>
-          <w:rFonts w:ascii="Times New Roman" w:eastAsia="Times New Roman" w:hAnsi="Times New Roman" w:cs="Times New Roman"/>
-          <w:b/>
-          <w:bCs/>
-          <w:color w:val="000000"/>
-          <w:sz w:val="28"/>
-          <w:szCs w:val="28"/>
-          <w:lang w:eastAsia="en-GB"/>
-          <w14:ligatures w14:val="none"/>
-        </w:rPr>
-      </w:pPr>
-      <w:r>
-        <w:rPr>
-          <w:rFonts w:ascii="Times New Roman" w:eastAsia="Times New Roman" w:hAnsi="Times New Roman" w:cs="Times New Roman"/>
-          <w:color w:val="000000"/>
-          <w:sz w:val="28"/>
-          <w:szCs w:val="28"/>
-          <w:lang w:val="uk-UA" w:eastAsia="en-GB"/>
-          <w14:ligatures w14:val="none"/>
-        </w:rPr>
-        <w:t xml:space="preserve">Завдання </w:t>
-      </w:r>
-      <w:r>
-        <w:rPr>
-          <w:rFonts w:ascii="Times New Roman" w:eastAsia="Times New Roman" w:hAnsi="Times New Roman" w:cs="Times New Roman"/>
-          <w:b/>
-          <w:bCs/>
-          <w:color w:val="000000"/>
-          <w:sz w:val="28"/>
-          <w:szCs w:val="28"/>
-          <w:lang w:val="uk-UA" w:eastAsia="en-GB"/>
-          <w14:ligatures w14:val="none"/>
-        </w:rPr>
-        <w:t>№</w:t>
-      </w:r>
-      <w:r>
-        <w:rPr>
-          <w:rFonts w:ascii="Times New Roman" w:eastAsia="Times New Roman" w:hAnsi="Times New Roman" w:cs="Times New Roman"/>
-          <w:b/>
-          <w:bCs/>
-          <w:color w:val="000000"/>
-          <w:sz w:val="28"/>
-          <w:szCs w:val="28"/>
-          <w:lang w:val="uk-UA" w:eastAsia="en-GB"/>
-          <w14:ligatures w14:val="none"/>
-        </w:rPr>
-        <w:t>5</w:t>
-      </w:r>
-      <w:r>
-        <w:rPr>
-          <w:rFonts w:ascii="Times New Roman" w:eastAsia="Times New Roman" w:hAnsi="Times New Roman" w:cs="Times New Roman"/>
-          <w:b/>
-          <w:bCs/>
-          <w:color w:val="000000"/>
-          <w:sz w:val="28"/>
-          <w:szCs w:val="28"/>
-          <w:lang w:val="uk-UA" w:eastAsia="en-GB"/>
-          <w14:ligatures w14:val="none"/>
-        </w:rPr>
-        <w:t xml:space="preserve"> </w:t>
-      </w:r>
-      <w:proofErr w:type="spellStart"/>
-      <w:r>
-        <w:rPr>
-          <w:rFonts w:ascii="Times New Roman" w:eastAsia="Times New Roman" w:hAnsi="Times New Roman" w:cs="Times New Roman"/>
-          <w:b/>
-          <w:bCs/>
-          <w:color w:val="000000"/>
-          <w:sz w:val="28"/>
-          <w:szCs w:val="28"/>
-          <w:lang w:val="uk-UA" w:eastAsia="en-GB"/>
-          <w14:ligatures w14:val="none"/>
-        </w:rPr>
-        <w:t>Class</w:t>
-      </w:r>
-      <w:proofErr w:type="spellEnd"/>
-      <w:r>
-        <w:rPr>
-          <w:rFonts w:ascii="Times New Roman" w:eastAsia="Times New Roman" w:hAnsi="Times New Roman" w:cs="Times New Roman"/>
-          <w:b/>
-          <w:bCs/>
-          <w:color w:val="000000"/>
-          <w:sz w:val="28"/>
-          <w:szCs w:val="28"/>
-          <w:lang w:val="uk-UA" w:eastAsia="en-GB"/>
-          <w14:ligatures w14:val="none"/>
-        </w:rPr>
-        <w:t xml:space="preserve"> </w:t>
-      </w:r>
-      <w:proofErr w:type="spellStart"/>
-      <w:r>
-        <w:rPr>
-          <w:rFonts w:ascii="Times New Roman" w:eastAsia="Times New Roman" w:hAnsi="Times New Roman" w:cs="Times New Roman"/>
-          <w:b/>
-          <w:bCs/>
-          <w:color w:val="000000"/>
-          <w:sz w:val="28"/>
-          <w:szCs w:val="28"/>
-          <w:lang w:val="uk-UA" w:eastAsia="en-GB"/>
-          <w14:ligatures w14:val="none"/>
-        </w:rPr>
-        <w:t>Practice</w:t>
-      </w:r>
-      <w:proofErr w:type="spellEnd"/>
-      <w:r>
-        <w:rPr>
-          <w:rFonts w:ascii="Times New Roman" w:eastAsia="Times New Roman" w:hAnsi="Times New Roman" w:cs="Times New Roman"/>
-          <w:b/>
-          <w:bCs/>
-          <w:color w:val="000000"/>
-          <w:sz w:val="28"/>
-          <w:szCs w:val="28"/>
-          <w:lang w:val="uk-UA" w:eastAsia="en-GB"/>
-          <w14:ligatures w14:val="none"/>
-        </w:rPr>
-        <w:t xml:space="preserve"> </w:t>
-      </w:r>
-      <w:proofErr w:type="spellStart"/>
-      <w:r>
-        <w:rPr>
-          <w:rFonts w:ascii="Times New Roman" w:eastAsia="Times New Roman" w:hAnsi="Times New Roman" w:cs="Times New Roman"/>
-          <w:b/>
-          <w:bCs/>
-          <w:color w:val="000000"/>
-          <w:sz w:val="28"/>
-          <w:szCs w:val="28"/>
-          <w:lang w:val="uk-UA" w:eastAsia="en-GB"/>
-          <w14:ligatures w14:val="none"/>
-        </w:rPr>
-        <w:t>Work</w:t>
-      </w:r>
-      <w:proofErr w:type="spellEnd"/>
-      <w:r>
-        <w:rPr>
-          <w:rFonts w:ascii="Times New Roman" w:eastAsia="Times New Roman" w:hAnsi="Times New Roman" w:cs="Times New Roman"/>
-          <w:b/>
-          <w:bCs/>
-          <w:color w:val="000000"/>
-          <w:sz w:val="28"/>
-          <w:szCs w:val="28"/>
-          <w:lang w:eastAsia="en-GB"/>
-          <w14:ligatures w14:val="none"/>
-        </w:rPr>
-        <w:t xml:space="preserve"> (4-5)</w:t>
-      </w:r>
-    </w:p>
-    <w:p>
-      <w:pPr>
-        <w:pStyle w:val="a7"/>
-        <w:numPr>
-          <w:ilvl w:val="0"/>
-          <w:numId w:val="16"/>
-        </w:numPr>
-        <w:spacing w:after="0" w:line="240" w:lineRule="auto"/>
-        <w:rPr>
-          <w:rFonts w:ascii="Times New Roman" w:eastAsia="Times New Roman" w:hAnsi="Times New Roman" w:cs="Times New Roman"/>
-          <w:color w:val="000000"/>
-          <w:sz w:val="28"/>
-          <w:szCs w:val="28"/>
-          <w:lang w:val="uk-UA" w:eastAsia="en-GB"/>
-          <w14:ligatures w14:val="none"/>
-        </w:rPr>
-      </w:pPr>
-      <w:r>
-        <w:rPr>
-          <w:rFonts w:ascii="Times New Roman" w:eastAsia="Times New Roman" w:hAnsi="Times New Roman" w:cs="Times New Roman"/>
-          <w:i/>
-          <w:iCs/>
-          <w:color w:val="000000"/>
-          <w:sz w:val="28"/>
-          <w:szCs w:val="28"/>
-          <w:lang w:val="uk-UA" w:eastAsia="en-GB"/>
-          <w14:ligatures w14:val="none"/>
-        </w:rPr>
-        <w:t>Варіант завдання</w:t>
-      </w:r>
-      <w:r>
-        <w:rPr>
-          <w:rFonts w:ascii="Times New Roman" w:eastAsia="Times New Roman" w:hAnsi="Times New Roman" w:cs="Times New Roman"/>
-          <w:color w:val="000000"/>
-          <w:sz w:val="28"/>
-          <w:szCs w:val="28"/>
-          <w:lang w:val="uk-UA" w:eastAsia="en-GB"/>
-          <w14:ligatures w14:val="none"/>
-        </w:rPr>
-        <w:t xml:space="preserve">: </w:t>
-      </w:r>
-      <w:r>
-        <w:rPr>
-          <w:rFonts w:ascii="Times New Roman" w:eastAsia="Times New Roman" w:hAnsi="Times New Roman" w:cs="Times New Roman"/>
-          <w:color w:val="000000"/>
-          <w:sz w:val="28"/>
-          <w:szCs w:val="28"/>
-          <w:lang w:val="uk-UA" w:eastAsia="en-GB"/>
-          <w14:ligatures w14:val="none"/>
-        </w:rPr>
-        <w:t>-</w:t>
-      </w:r>
-    </w:p>
-    <w:p>
-      <w:pPr>
-        <w:pStyle w:val="a7"/>
-        <w:numPr>
-          <w:ilvl w:val="0"/>
-          <w:numId w:val="7"/>
-        </w:numPr>
-        <w:spacing w:after="0" w:line="240" w:lineRule="auto"/>
-        <w:rPr>
-          <w:rFonts w:ascii="Times New Roman" w:eastAsia="Times New Roman" w:hAnsi="Times New Roman" w:cs="Times New Roman"/>
-          <w:color w:val="000000"/>
-          <w:sz w:val="28"/>
-          <w:szCs w:val="28"/>
-          <w:lang w:val="uk-UA" w:eastAsia="en-GB"/>
-          <w14:ligatures w14:val="none"/>
-        </w:rPr>
-      </w:pPr>
-      <w:r>
-        <w:rPr>
-          <w:rFonts w:ascii="Times New Roman" w:eastAsia="Times New Roman" w:hAnsi="Times New Roman" w:cs="Times New Roman"/>
-          <w:i/>
-          <w:iCs/>
-          <w:color w:val="000000"/>
-          <w:sz w:val="28"/>
-          <w:szCs w:val="28"/>
-          <w:lang w:val="uk-UA" w:eastAsia="en-GB"/>
-          <w14:ligatures w14:val="none"/>
-        </w:rPr>
-        <w:t>Деталі завдання</w:t>
-      </w:r>
-      <w:r>
-        <w:rPr>
-          <w:rFonts w:ascii="Times New Roman" w:eastAsia="Times New Roman" w:hAnsi="Times New Roman" w:cs="Times New Roman"/>
-          <w:color w:val="000000"/>
-          <w:sz w:val="28"/>
-          <w:szCs w:val="28"/>
-          <w:lang w:val="uk-UA" w:eastAsia="en-GB"/>
-          <w14:ligatures w14:val="none"/>
-        </w:rPr>
-        <w:t xml:space="preserve">: </w:t>
-      </w:r>
-    </w:p>
-    <w:p>
-      <w:pPr>
-        <w:pStyle w:val="a7"/>
-        <w:spacing w:after="0" w:line="240" w:lineRule="auto"/>
-        <w:rPr>
-          <w:rFonts w:ascii="Times New Roman" w:eastAsia="Times New Roman" w:hAnsi="Times New Roman" w:cs="Times New Roman"/>
-          <w:color w:val="000000"/>
-          <w:sz w:val="28"/>
-          <w:szCs w:val="28"/>
-          <w:lang w:val="uk-UA" w:eastAsia="en-GB"/>
-          <w14:ligatures w14:val="none"/>
-        </w:rPr>
-      </w:pPr>
-      <w:r>
-        <w:rPr>
-          <w:rFonts w:ascii="Times New Roman" w:eastAsia="Times New Roman" w:hAnsi="Times New Roman" w:cs="Times New Roman"/>
-          <w:color w:val="000000"/>
-          <w:sz w:val="28"/>
-          <w:szCs w:val="28"/>
-          <w:lang w:val="uk-UA" w:eastAsia="en-GB"/>
-          <w14:ligatures w14:val="none"/>
-        </w:rPr>
-        <w:t xml:space="preserve">1. </w:t>
-      </w:r>
-      <w:r>
-        <w:rPr>
-          <w:rFonts w:ascii="Times New Roman" w:eastAsia="Times New Roman" w:hAnsi="Times New Roman" w:cs="Times New Roman"/>
-          <w:color w:val="000000"/>
-          <w:sz w:val="28"/>
-          <w:szCs w:val="28"/>
-          <w:lang w:val="uk-UA" w:eastAsia="en-GB"/>
-          <w14:ligatures w14:val="none"/>
-        </w:rPr>
-        <w:t>Віддзеркалити дерево.</w:t>
-      </w:r>
-    </w:p>
-    <w:p>
-      <w:pPr>
-        <w:pStyle w:val="a7"/>
-        <w:spacing w:after="0" w:line="240" w:lineRule="auto"/>
-        <w:rPr>
-          <w:rFonts w:ascii="Times New Roman" w:eastAsia="Times New Roman" w:hAnsi="Times New Roman" w:cs="Times New Roman"/>
-          <w:color w:val="000000"/>
-          <w:sz w:val="28"/>
-          <w:szCs w:val="28"/>
-          <w:lang w:val="uk-UA" w:eastAsia="en-GB"/>
-          <w14:ligatures w14:val="none"/>
-        </w:rPr>
-      </w:pPr>
-      <w:r>
-        <w:rPr>
-          <w:rFonts w:ascii="Times New Roman" w:eastAsia="Times New Roman" w:hAnsi="Times New Roman" w:cs="Times New Roman"/>
-          <w:color w:val="000000"/>
-          <w:sz w:val="28"/>
-          <w:szCs w:val="28"/>
-          <w:lang w:val="uk-UA" w:eastAsia="en-GB"/>
-          <w14:ligatures w14:val="none"/>
-        </w:rPr>
-        <w:t xml:space="preserve">2. </w:t>
-      </w:r>
-      <w:r>
-        <w:rPr>
-          <w:rFonts w:ascii="Times New Roman" w:eastAsia="Times New Roman" w:hAnsi="Times New Roman" w:cs="Times New Roman"/>
-          <w:color w:val="000000"/>
-          <w:sz w:val="28"/>
-          <w:szCs w:val="28"/>
-          <w:lang w:val="uk-UA" w:eastAsia="en-GB"/>
-          <w14:ligatures w14:val="none"/>
-        </w:rPr>
-        <w:t xml:space="preserve">Записати кожному батьківському вузлу суму </w:t>
-      </w:r>
-      <w:proofErr w:type="spellStart"/>
-      <w:r>
-        <w:rPr>
-          <w:rFonts w:ascii="Times New Roman" w:eastAsia="Times New Roman" w:hAnsi="Times New Roman" w:cs="Times New Roman"/>
-          <w:color w:val="000000"/>
-          <w:sz w:val="28"/>
-          <w:szCs w:val="28"/>
-          <w:lang w:val="uk-UA" w:eastAsia="en-GB"/>
-          <w14:ligatures w14:val="none"/>
-        </w:rPr>
-        <w:t>підвузлів</w:t>
-      </w:r>
-      <w:proofErr w:type="spellEnd"/>
-      <w:r>
-        <w:rPr>
-          <w:rFonts w:ascii="Times New Roman" w:eastAsia="Times New Roman" w:hAnsi="Times New Roman" w:cs="Times New Roman"/>
-          <w:color w:val="000000"/>
-          <w:sz w:val="28"/>
-          <w:szCs w:val="28"/>
-          <w:lang w:val="uk-UA" w:eastAsia="en-GB"/>
-          <w14:ligatures w14:val="none"/>
-        </w:rPr>
-        <w:t>.</w:t>
-      </w:r>
-    </w:p>
-    <w:p>
-      <w:pPr>
-        <w:spacing w:after="0" w:line="240" w:lineRule="auto"/>
         <w:ind w:firstLine="360"/>
         <w:rPr>
           <w:rFonts w:ascii="Times New Roman" w:eastAsia="Times New Roman" w:hAnsi="Times New Roman" w:cs="Times New Roman"/>
@@ -6641,6 +6359,19 @@
           <w14:ligatures w14:val="none"/>
         </w:rPr>
       </w:pPr>
+      <w:r>
+        <w:rPr>
+          <w:rFonts w:ascii="Times New Roman" w:eastAsia="Times New Roman" w:hAnsi="Times New Roman" w:cs="Times New Roman"/>
+          <w:b/>
+          <w:bCs/>
+          <w:color w:val="000000"/>
+          <w:sz w:val="28"/>
+          <w:szCs w:val="28"/>
+          <w:lang w:val="uk-UA" w:eastAsia="en-GB"/>
+          <w14:ligatures w14:val="none"/>
+        </w:rPr>
+        <w:t>2. Результат:</w:t>
+      </w:r>
     </w:p>
     <w:p>
       <w:pPr>
@@ -6662,51 +6393,6 @@
           <w:rFonts w:ascii="Times New Roman" w:eastAsia="Times New Roman" w:hAnsi="Times New Roman" w:cs="Times New Roman"/>
           <w:b/>
           <w:bCs/>
-          <w:color w:val="000000"/>
-          <w:sz w:val="28"/>
-          <w:szCs w:val="28"/>
-          <w:lang w:val="uk-UA" w:eastAsia="en-GB"/>
-          <w14:ligatures w14:val="none"/>
-        </w:rPr>
-        <w:t>1. Код програми:</w:t>
-      </w:r>
-    </w:p>
-    <w:p>
-      <w:pPr>
-        <w:spacing w:after="0" w:line="240" w:lineRule="auto"/>
-        <w:ind w:firstLine="360"/>
-        <w:rPr>
-          <w:rFonts w:ascii="Times New Roman" w:eastAsia="Times New Roman" w:hAnsi="Times New Roman" w:cs="Times New Roman"/>
-          <w:b/>
-          <w:bCs/>
-          <w:color w:val="000000"/>
-          <w:sz w:val="28"/>
-          <w:szCs w:val="28"/>
-          <w:lang w:val="uk-UA" w:eastAsia="en-GB"/>
-          <w14:ligatures w14:val="none"/>
-        </w:rPr>
-      </w:pPr>
-    </w:p>
-    <w:p>
-      <w:pPr>
-        <w:spacing w:after="0" w:line="240" w:lineRule="auto"/>
-        <w:ind w:firstLine="426"/>
-        <w:rPr>
-          <w:rFonts w:ascii="Times New Roman" w:eastAsia="Times New Roman" w:hAnsi="Times New Roman" w:cs="Times New Roman"/>
-          <w:b/>
-          <w:bCs/>
-          <w:color w:val="000000"/>
-          <w:sz w:val="28"/>
-          <w:szCs w:val="28"/>
-          <w:lang w:val="uk-UA" w:eastAsia="en-GB"/>
-          <w14:ligatures w14:val="none"/>
-        </w:rPr>
-      </w:pPr>
-      <w:r>
-        <w:rPr>
-          <w:rFonts w:ascii="Times New Roman" w:eastAsia="Times New Roman" w:hAnsi="Times New Roman" w:cs="Times New Roman"/>
-          <w:b/>
-          <w:bCs/>
           <w:noProof/>
           <w:color w:val="000000"/>
           <w:sz w:val="28"/>
@@ -6714,12 +6400,11 @@
           <w:lang w:val="uk-UA" w:eastAsia="en-GB"/>
           <w14:ligatures w14:val="none"/>
         </w:rPr>
-        <w:lastRenderedPageBreak/>
         <w:drawing>
-          <wp:inline distT="0" distB="0" distL="0" distR="0" wp14:anchorId="7D460B44" wp14:editId="1300A038">
-            <wp:extent cx="2767742" cy="4672425"/>
-            <wp:effectExtent l="0" t="0" r="0" b="0"/>
-            <wp:docPr id="12" name="Рисунок 12"/>
+          <wp:inline distT="0" distB="0" distL="0" distR="0" wp14:anchorId="27A67DD7" wp14:editId="57C9C095">
+            <wp:extent cx="2188217" cy="1058941"/>
+            <wp:effectExtent l="0" t="0" r="2540" b="8255"/>
+            <wp:docPr id="2" name="Рисунок 2"/>
             <wp:cNvGraphicFramePr>
               <a:graphicFrameLocks xmlns:a="http://schemas.openxmlformats.org/drawingml/2006/main" noChangeAspect="1"/>
             </wp:cNvGraphicFramePr>
@@ -6739,7 +6424,7 @@
                   <pic:spPr>
                     <a:xfrm>
                       <a:off x="0" y="0"/>
-                      <a:ext cx="2776834" cy="4687774"/>
+                      <a:ext cx="2201486" cy="1065362"/>
                     </a:xfrm>
                     <a:prstGeom prst="rect">
                       <a:avLst/>
@@ -6751,29 +6436,455 @@
           </wp:inline>
         </w:drawing>
       </w:r>
-      <w:r>
-        <w:rPr>
+    </w:p>
+    <w:p>
+      <w:pPr>
+        <w:spacing w:after="0" w:line="240" w:lineRule="auto"/>
+        <w:ind w:left="360"/>
+        <w:rPr>
+          <w:rFonts w:ascii="Times New Roman" w:eastAsia="Times New Roman" w:hAnsi="Times New Roman" w:cs="Times New Roman"/>
+          <w:color w:val="000000"/>
+          <w:sz w:val="28"/>
+          <w:szCs w:val="28"/>
+          <w:lang w:val="uk-UA" w:eastAsia="en-GB"/>
+          <w14:ligatures w14:val="none"/>
+        </w:rPr>
+      </w:pPr>
+    </w:p>
+    <w:p>
+      <w:pPr>
+        <w:spacing w:after="0" w:line="240" w:lineRule="auto"/>
+        <w:rPr>
+          <w:rFonts w:ascii="Times New Roman" w:eastAsia="Times New Roman" w:hAnsi="Times New Roman" w:cs="Times New Roman"/>
+          <w:b/>
+          <w:bCs/>
+          <w:color w:val="000000"/>
+          <w:sz w:val="28"/>
+          <w:szCs w:val="28"/>
+          <w:lang w:eastAsia="en-GB"/>
+          <w14:ligatures w14:val="none"/>
+        </w:rPr>
+      </w:pPr>
+      <w:r>
+        <w:rPr>
+          <w:rFonts w:ascii="Times New Roman" w:eastAsia="Times New Roman" w:hAnsi="Times New Roman" w:cs="Times New Roman"/>
+          <w:color w:val="000000"/>
+          <w:sz w:val="28"/>
+          <w:szCs w:val="28"/>
+          <w:lang w:val="uk-UA" w:eastAsia="en-GB"/>
+          <w14:ligatures w14:val="none"/>
+        </w:rPr>
+        <w:t xml:space="preserve">Завдання </w:t>
+      </w:r>
+      <w:r>
+        <w:rPr>
+          <w:rFonts w:ascii="Times New Roman" w:eastAsia="Times New Roman" w:hAnsi="Times New Roman" w:cs="Times New Roman"/>
+          <w:b/>
+          <w:bCs/>
+          <w:color w:val="000000"/>
+          <w:sz w:val="28"/>
+          <w:szCs w:val="28"/>
+          <w:lang w:val="uk-UA" w:eastAsia="en-GB"/>
+          <w14:ligatures w14:val="none"/>
+        </w:rPr>
+        <w:t>№</w:t>
+      </w:r>
+      <w:r>
+        <w:rPr>
+          <w:rFonts w:ascii="Times New Roman" w:eastAsia="Times New Roman" w:hAnsi="Times New Roman" w:cs="Times New Roman"/>
+          <w:b/>
+          <w:bCs/>
+          <w:color w:val="000000"/>
+          <w:sz w:val="28"/>
+          <w:szCs w:val="28"/>
+          <w:lang w:val="uk-UA" w:eastAsia="en-GB"/>
+          <w14:ligatures w14:val="none"/>
+        </w:rPr>
+        <w:t>5</w:t>
+      </w:r>
+      <w:r>
+        <w:rPr>
+          <w:rFonts w:ascii="Times New Roman" w:eastAsia="Times New Roman" w:hAnsi="Times New Roman" w:cs="Times New Roman"/>
+          <w:b/>
+          <w:bCs/>
+          <w:color w:val="000000"/>
+          <w:sz w:val="28"/>
+          <w:szCs w:val="28"/>
+          <w:lang w:val="uk-UA" w:eastAsia="en-GB"/>
+          <w14:ligatures w14:val="none"/>
+        </w:rPr>
+        <w:t xml:space="preserve"> </w:t>
+      </w:r>
+      <w:proofErr w:type="spellStart"/>
+      <w:r>
+        <w:rPr>
+          <w:rFonts w:ascii="Times New Roman" w:eastAsia="Times New Roman" w:hAnsi="Times New Roman" w:cs="Times New Roman"/>
+          <w:b/>
+          <w:bCs/>
+          <w:color w:val="000000"/>
+          <w:sz w:val="28"/>
+          <w:szCs w:val="28"/>
+          <w:lang w:val="uk-UA" w:eastAsia="en-GB"/>
+          <w14:ligatures w14:val="none"/>
+        </w:rPr>
+        <w:t>Class</w:t>
+      </w:r>
+      <w:proofErr w:type="spellEnd"/>
+      <w:r>
+        <w:rPr>
+          <w:rFonts w:ascii="Times New Roman" w:eastAsia="Times New Roman" w:hAnsi="Times New Roman" w:cs="Times New Roman"/>
+          <w:b/>
+          <w:bCs/>
+          <w:color w:val="000000"/>
+          <w:sz w:val="28"/>
+          <w:szCs w:val="28"/>
+          <w:lang w:val="uk-UA" w:eastAsia="en-GB"/>
+          <w14:ligatures w14:val="none"/>
+        </w:rPr>
+        <w:t xml:space="preserve"> </w:t>
+      </w:r>
+      <w:proofErr w:type="spellStart"/>
+      <w:r>
+        <w:rPr>
+          <w:rFonts w:ascii="Times New Roman" w:eastAsia="Times New Roman" w:hAnsi="Times New Roman" w:cs="Times New Roman"/>
+          <w:b/>
+          <w:bCs/>
+          <w:color w:val="000000"/>
+          <w:sz w:val="28"/>
+          <w:szCs w:val="28"/>
+          <w:lang w:val="uk-UA" w:eastAsia="en-GB"/>
+          <w14:ligatures w14:val="none"/>
+        </w:rPr>
+        <w:t>Practice</w:t>
+      </w:r>
+      <w:proofErr w:type="spellEnd"/>
+      <w:r>
+        <w:rPr>
+          <w:rFonts w:ascii="Times New Roman" w:eastAsia="Times New Roman" w:hAnsi="Times New Roman" w:cs="Times New Roman"/>
+          <w:b/>
+          <w:bCs/>
+          <w:color w:val="000000"/>
+          <w:sz w:val="28"/>
+          <w:szCs w:val="28"/>
+          <w:lang w:val="uk-UA" w:eastAsia="en-GB"/>
+          <w14:ligatures w14:val="none"/>
+        </w:rPr>
+        <w:t xml:space="preserve"> </w:t>
+      </w:r>
+      <w:proofErr w:type="spellStart"/>
+      <w:r>
+        <w:rPr>
+          <w:rFonts w:ascii="Times New Roman" w:eastAsia="Times New Roman" w:hAnsi="Times New Roman" w:cs="Times New Roman"/>
+          <w:b/>
+          <w:bCs/>
+          <w:color w:val="000000"/>
+          <w:sz w:val="28"/>
+          <w:szCs w:val="28"/>
+          <w:lang w:val="uk-UA" w:eastAsia="en-GB"/>
+          <w14:ligatures w14:val="none"/>
+        </w:rPr>
+        <w:t>Work</w:t>
+      </w:r>
+      <w:proofErr w:type="spellEnd"/>
+      <w:r>
+        <w:rPr>
+          <w:rFonts w:ascii="Times New Roman" w:eastAsia="Times New Roman" w:hAnsi="Times New Roman" w:cs="Times New Roman"/>
+          <w:b/>
+          <w:bCs/>
+          <w:color w:val="000000"/>
+          <w:sz w:val="28"/>
+          <w:szCs w:val="28"/>
+          <w:lang w:eastAsia="en-GB"/>
+          <w14:ligatures w14:val="none"/>
+        </w:rPr>
+        <w:t xml:space="preserve"> (4-5)</w:t>
+      </w:r>
+    </w:p>
+    <w:p>
+      <w:pPr>
+        <w:pStyle w:val="a7"/>
+        <w:numPr>
+          <w:ilvl w:val="0"/>
+          <w:numId w:val="16"/>
+        </w:numPr>
+        <w:spacing w:after="0" w:line="240" w:lineRule="auto"/>
+        <w:rPr>
+          <w:rFonts w:ascii="Times New Roman" w:eastAsia="Times New Roman" w:hAnsi="Times New Roman" w:cs="Times New Roman"/>
+          <w:color w:val="000000"/>
+          <w:sz w:val="28"/>
+          <w:szCs w:val="28"/>
+          <w:lang w:val="uk-UA" w:eastAsia="en-GB"/>
+          <w14:ligatures w14:val="none"/>
+        </w:rPr>
+      </w:pPr>
+      <w:r>
+        <w:rPr>
+          <w:rFonts w:ascii="Times New Roman" w:eastAsia="Times New Roman" w:hAnsi="Times New Roman" w:cs="Times New Roman"/>
+          <w:i/>
+          <w:iCs/>
+          <w:color w:val="000000"/>
+          <w:sz w:val="28"/>
+          <w:szCs w:val="28"/>
+          <w:lang w:val="uk-UA" w:eastAsia="en-GB"/>
+          <w14:ligatures w14:val="none"/>
+        </w:rPr>
+        <w:t>Варіант завдання</w:t>
+      </w:r>
+      <w:r>
+        <w:rPr>
+          <w:rFonts w:ascii="Times New Roman" w:eastAsia="Times New Roman" w:hAnsi="Times New Roman" w:cs="Times New Roman"/>
+          <w:color w:val="000000"/>
+          <w:sz w:val="28"/>
+          <w:szCs w:val="28"/>
+          <w:lang w:val="uk-UA" w:eastAsia="en-GB"/>
+          <w14:ligatures w14:val="none"/>
+        </w:rPr>
+        <w:t xml:space="preserve">: </w:t>
+      </w:r>
+      <w:r>
+        <w:rPr>
+          <w:rFonts w:ascii="Times New Roman" w:eastAsia="Times New Roman" w:hAnsi="Times New Roman" w:cs="Times New Roman"/>
+          <w:color w:val="000000"/>
+          <w:sz w:val="28"/>
+          <w:szCs w:val="28"/>
+          <w:lang w:val="uk-UA" w:eastAsia="en-GB"/>
+          <w14:ligatures w14:val="none"/>
+        </w:rPr>
+        <w:t>-</w:t>
+      </w:r>
+    </w:p>
+    <w:p>
+      <w:pPr>
+        <w:pStyle w:val="a7"/>
+        <w:numPr>
+          <w:ilvl w:val="0"/>
+          <w:numId w:val="7"/>
+        </w:numPr>
+        <w:spacing w:after="0" w:line="240" w:lineRule="auto"/>
+        <w:rPr>
+          <w:rFonts w:ascii="Times New Roman" w:eastAsia="Times New Roman" w:hAnsi="Times New Roman" w:cs="Times New Roman"/>
+          <w:color w:val="000000"/>
+          <w:sz w:val="28"/>
+          <w:szCs w:val="28"/>
+          <w:lang w:val="uk-UA" w:eastAsia="en-GB"/>
+          <w14:ligatures w14:val="none"/>
+        </w:rPr>
+      </w:pPr>
+      <w:r>
+        <w:rPr>
+          <w:rFonts w:ascii="Times New Roman" w:eastAsia="Times New Roman" w:hAnsi="Times New Roman" w:cs="Times New Roman"/>
+          <w:i/>
+          <w:iCs/>
+          <w:color w:val="000000"/>
+          <w:sz w:val="28"/>
+          <w:szCs w:val="28"/>
+          <w:lang w:val="uk-UA" w:eastAsia="en-GB"/>
+          <w14:ligatures w14:val="none"/>
+        </w:rPr>
+        <w:t>Деталі завдання</w:t>
+      </w:r>
+      <w:r>
+        <w:rPr>
+          <w:rFonts w:ascii="Times New Roman" w:eastAsia="Times New Roman" w:hAnsi="Times New Roman" w:cs="Times New Roman"/>
+          <w:color w:val="000000"/>
+          <w:sz w:val="28"/>
+          <w:szCs w:val="28"/>
+          <w:lang w:val="uk-UA" w:eastAsia="en-GB"/>
+          <w14:ligatures w14:val="none"/>
+        </w:rPr>
+        <w:t xml:space="preserve">: </w:t>
+      </w:r>
+    </w:p>
+    <w:p>
+      <w:pPr>
+        <w:pStyle w:val="a7"/>
+        <w:spacing w:after="0" w:line="240" w:lineRule="auto"/>
+        <w:rPr>
+          <w:rFonts w:ascii="Times New Roman" w:eastAsia="Times New Roman" w:hAnsi="Times New Roman" w:cs="Times New Roman"/>
+          <w:color w:val="000000"/>
+          <w:sz w:val="28"/>
+          <w:szCs w:val="28"/>
+          <w:lang w:val="uk-UA" w:eastAsia="en-GB"/>
+          <w14:ligatures w14:val="none"/>
+        </w:rPr>
+      </w:pPr>
+      <w:r>
+        <w:rPr>
+          <w:rFonts w:ascii="Times New Roman" w:eastAsia="Times New Roman" w:hAnsi="Times New Roman" w:cs="Times New Roman"/>
+          <w:color w:val="000000"/>
+          <w:sz w:val="28"/>
+          <w:szCs w:val="28"/>
+          <w:lang w:val="uk-UA" w:eastAsia="en-GB"/>
+          <w14:ligatures w14:val="none"/>
+        </w:rPr>
+        <w:t xml:space="preserve">1. </w:t>
+      </w:r>
+      <w:r>
+        <w:rPr>
+          <w:rFonts w:ascii="Times New Roman" w:eastAsia="Times New Roman" w:hAnsi="Times New Roman" w:cs="Times New Roman"/>
+          <w:color w:val="000000"/>
+          <w:sz w:val="28"/>
+          <w:szCs w:val="28"/>
+          <w:lang w:val="uk-UA" w:eastAsia="en-GB"/>
+          <w14:ligatures w14:val="none"/>
+        </w:rPr>
+        <w:t>Віддзеркалити дерево.</w:t>
+      </w:r>
+    </w:p>
+    <w:p>
+      <w:pPr>
+        <w:pStyle w:val="a7"/>
+        <w:spacing w:after="0" w:line="240" w:lineRule="auto"/>
+        <w:rPr>
+          <w:rFonts w:ascii="Times New Roman" w:eastAsia="Times New Roman" w:hAnsi="Times New Roman" w:cs="Times New Roman"/>
+          <w:color w:val="000000"/>
+          <w:sz w:val="28"/>
+          <w:szCs w:val="28"/>
+          <w:lang w:val="uk-UA" w:eastAsia="en-GB"/>
+          <w14:ligatures w14:val="none"/>
+        </w:rPr>
+      </w:pPr>
+      <w:r>
+        <w:rPr>
+          <w:rFonts w:ascii="Times New Roman" w:eastAsia="Times New Roman" w:hAnsi="Times New Roman" w:cs="Times New Roman"/>
+          <w:color w:val="000000"/>
+          <w:sz w:val="28"/>
+          <w:szCs w:val="28"/>
+          <w:lang w:val="uk-UA" w:eastAsia="en-GB"/>
+          <w14:ligatures w14:val="none"/>
+        </w:rPr>
+        <w:t xml:space="preserve">2. </w:t>
+      </w:r>
+      <w:r>
+        <w:rPr>
+          <w:rFonts w:ascii="Times New Roman" w:eastAsia="Times New Roman" w:hAnsi="Times New Roman" w:cs="Times New Roman"/>
+          <w:color w:val="000000"/>
+          <w:sz w:val="28"/>
+          <w:szCs w:val="28"/>
+          <w:lang w:val="uk-UA" w:eastAsia="en-GB"/>
+          <w14:ligatures w14:val="none"/>
+        </w:rPr>
+        <w:t xml:space="preserve">Записати кожному батьківському вузлу суму </w:t>
+      </w:r>
+      <w:proofErr w:type="spellStart"/>
+      <w:r>
+        <w:rPr>
+          <w:rFonts w:ascii="Times New Roman" w:eastAsia="Times New Roman" w:hAnsi="Times New Roman" w:cs="Times New Roman"/>
+          <w:color w:val="000000"/>
+          <w:sz w:val="28"/>
+          <w:szCs w:val="28"/>
+          <w:lang w:val="uk-UA" w:eastAsia="en-GB"/>
+          <w14:ligatures w14:val="none"/>
+        </w:rPr>
+        <w:t>підвузлів</w:t>
+      </w:r>
+      <w:proofErr w:type="spellEnd"/>
+      <w:r>
+        <w:rPr>
+          <w:rFonts w:ascii="Times New Roman" w:eastAsia="Times New Roman" w:hAnsi="Times New Roman" w:cs="Times New Roman"/>
+          <w:color w:val="000000"/>
+          <w:sz w:val="28"/>
+          <w:szCs w:val="28"/>
+          <w:lang w:val="uk-UA" w:eastAsia="en-GB"/>
+          <w14:ligatures w14:val="none"/>
+        </w:rPr>
+        <w:t>.</w:t>
+      </w:r>
+    </w:p>
+    <w:p>
+      <w:pPr>
+        <w:spacing w:after="0" w:line="240" w:lineRule="auto"/>
+        <w:ind w:firstLine="360"/>
+        <w:rPr>
+          <w:rFonts w:ascii="Times New Roman" w:eastAsia="Times New Roman" w:hAnsi="Times New Roman" w:cs="Times New Roman"/>
+          <w:b/>
+          <w:bCs/>
+          <w:color w:val="000000"/>
+          <w:sz w:val="28"/>
+          <w:szCs w:val="28"/>
+          <w:lang w:val="uk-UA" w:eastAsia="en-GB"/>
+          <w14:ligatures w14:val="none"/>
+        </w:rPr>
+      </w:pPr>
+    </w:p>
+    <w:p>
+      <w:pPr>
+        <w:spacing w:after="0" w:line="240" w:lineRule="auto"/>
+        <w:ind w:firstLine="360"/>
+        <w:rPr>
+          <w:rFonts w:ascii="Times New Roman" w:eastAsia="Times New Roman" w:hAnsi="Times New Roman" w:cs="Times New Roman"/>
+          <w:b/>
+          <w:bCs/>
+          <w:color w:val="000000"/>
+          <w:sz w:val="28"/>
+          <w:szCs w:val="28"/>
+          <w:lang w:val="uk-UA" w:eastAsia="en-GB"/>
+          <w14:ligatures w14:val="none"/>
+        </w:rPr>
+      </w:pPr>
+      <w:r>
+        <w:rPr>
+          <w:rFonts w:ascii="Times New Roman" w:eastAsia="Times New Roman" w:hAnsi="Times New Roman" w:cs="Times New Roman"/>
+          <w:b/>
+          <w:bCs/>
+          <w:color w:val="000000"/>
+          <w:sz w:val="28"/>
+          <w:szCs w:val="28"/>
+          <w:lang w:val="uk-UA" w:eastAsia="en-GB"/>
+          <w14:ligatures w14:val="none"/>
+        </w:rPr>
+        <w:t>1. Код програми:</w:t>
+      </w:r>
+    </w:p>
+    <w:p>
+      <w:pPr>
+        <w:spacing w:after="0" w:line="240" w:lineRule="auto"/>
+        <w:ind w:firstLine="360"/>
+        <w:rPr>
+          <w:rFonts w:ascii="Times New Roman" w:eastAsia="Times New Roman" w:hAnsi="Times New Roman" w:cs="Times New Roman"/>
+          <w:b/>
+          <w:bCs/>
+          <w:color w:val="000000"/>
+          <w:sz w:val="28"/>
+          <w:szCs w:val="28"/>
+          <w:lang w:val="uk-UA" w:eastAsia="en-GB"/>
+          <w14:ligatures w14:val="none"/>
+        </w:rPr>
+      </w:pPr>
+    </w:p>
+    <w:p>
+      <w:pPr>
+        <w:spacing w:after="0" w:line="240" w:lineRule="auto"/>
+        <w:ind w:firstLine="426"/>
+        <w:rPr>
+          <w:rFonts w:ascii="Times New Roman" w:eastAsia="Times New Roman" w:hAnsi="Times New Roman" w:cs="Times New Roman"/>
+          <w:b/>
+          <w:bCs/>
+          <w:color w:val="000000"/>
+          <w:sz w:val="28"/>
+          <w:szCs w:val="28"/>
+          <w:lang w:val="uk-UA" w:eastAsia="en-GB"/>
+          <w14:ligatures w14:val="none"/>
+        </w:rPr>
+      </w:pPr>
+      <w:r>
+        <w:rPr>
+          <w:rFonts w:ascii="Times New Roman" w:eastAsia="Times New Roman" w:hAnsi="Times New Roman" w:cs="Times New Roman"/>
+          <w:b/>
+          <w:bCs/>
           <w:noProof/>
-        </w:rPr>
-        <w:t xml:space="preserve"> </w:t>
-      </w:r>
-      <w:r>
-        <w:rPr>
-          <w:rFonts w:ascii="Times New Roman" w:eastAsia="Times New Roman" w:hAnsi="Times New Roman" w:cs="Times New Roman"/>
-          <w:b/>
-          <w:bCs/>
-          <w:noProof/>
-          <w:color w:val="000000"/>
-          <w:sz w:val="28"/>
-          <w:szCs w:val="28"/>
-          <w:lang w:val="uk-UA" w:eastAsia="en-GB"/>
-          <w14:ligatures w14:val="none"/>
-        </w:rPr>
+          <w:color w:val="000000"/>
+          <w:sz w:val="28"/>
+          <w:szCs w:val="28"/>
+          <w:lang w:val="uk-UA" w:eastAsia="en-GB"/>
+          <w14:ligatures w14:val="none"/>
+        </w:rPr>
+        <w:lastRenderedPageBreak/>
         <w:drawing>
-          <wp:inline distT="0" distB="0" distL="0" distR="0" wp14:anchorId="16D0EE22" wp14:editId="0E56BADD">
-            <wp:extent cx="2309170" cy="4671639"/>
+          <wp:inline distT="0" distB="0" distL="0" distR="0" wp14:anchorId="7D460B44" wp14:editId="1300A038">
+            <wp:extent cx="2767742" cy="4672425"/>
             <wp:effectExtent l="0" t="0" r="0" b="0"/>
-            <wp:docPr id="13" name="Рисунок 13"/>
+            <wp:docPr id="12" name="Рисунок 12"/>
             <wp:cNvGraphicFramePr>
               <a:graphicFrameLocks xmlns:a="http://schemas.openxmlformats.org/drawingml/2006/main" noChangeAspect="1"/>
             </wp:cNvGraphicFramePr>
@@ -6793,7 +6904,7 @@
                   <pic:spPr>
                     <a:xfrm>
                       <a:off x="0" y="0"/>
-                      <a:ext cx="2323996" cy="4701633"/>
+                      <a:ext cx="2776834" cy="4687774"/>
                     </a:xfrm>
                     <a:prstGeom prst="rect">
                       <a:avLst/>
@@ -6805,28 +6916,18 @@
           </wp:inline>
         </w:drawing>
       </w:r>
-    </w:p>
-    <w:p>
-      <w:pPr>
-        <w:spacing w:after="0" w:line="240" w:lineRule="auto"/>
-        <w:ind w:firstLine="426"/>
-        <w:rPr>
-          <w:rFonts w:ascii="Times New Roman" w:eastAsia="Times New Roman" w:hAnsi="Times New Roman" w:cs="Times New Roman"/>
-          <w:b/>
-          <w:bCs/>
-          <w:color w:val="000000"/>
-          <w:sz w:val="28"/>
-          <w:szCs w:val="28"/>
-          <w:lang w:val="uk-UA" w:eastAsia="en-GB"/>
-          <w14:ligatures w14:val="none"/>
-        </w:rPr>
-      </w:pPr>
-      <w:r>
-        <w:rPr>
-          <w:rFonts w:ascii="Times New Roman" w:eastAsia="Times New Roman" w:hAnsi="Times New Roman" w:cs="Times New Roman"/>
-          <w:b/>
-          <w:bCs/>
+      <w:r>
+        <w:rPr>
           <w:noProof/>
+        </w:rPr>
+        <w:t xml:space="preserve"> </w:t>
+      </w:r>
+      <w:r>
+        <w:rPr>
+          <w:rFonts w:ascii="Times New Roman" w:eastAsia="Times New Roman" w:hAnsi="Times New Roman" w:cs="Times New Roman"/>
+          <w:b/>
+          <w:bCs/>
+          <w:noProof/>
           <w:color w:val="000000"/>
           <w:sz w:val="28"/>
           <w:szCs w:val="28"/>
@@ -6834,10 +6935,10 @@
           <w14:ligatures w14:val="none"/>
         </w:rPr>
         <w:drawing>
-          <wp:inline distT="0" distB="0" distL="0" distR="0" wp14:anchorId="7BE42EA7" wp14:editId="04496B43">
-            <wp:extent cx="1498922" cy="1153272"/>
-            <wp:effectExtent l="0" t="0" r="6350" b="8890"/>
-            <wp:docPr id="14" name="Рисунок 14"/>
+          <wp:inline distT="0" distB="0" distL="0" distR="0" wp14:anchorId="16D0EE22" wp14:editId="0E56BADD">
+            <wp:extent cx="2309170" cy="4671639"/>
+            <wp:effectExtent l="0" t="0" r="0" b="0"/>
+            <wp:docPr id="13" name="Рисунок 13"/>
             <wp:cNvGraphicFramePr>
               <a:graphicFrameLocks xmlns:a="http://schemas.openxmlformats.org/drawingml/2006/main" noChangeAspect="1"/>
             </wp:cNvGraphicFramePr>
@@ -6857,7 +6958,7 @@
                   <pic:spPr>
                     <a:xfrm>
                       <a:off x="0" y="0"/>
-                      <a:ext cx="1508628" cy="1160740"/>
+                      <a:ext cx="2323996" cy="4701633"/>
                     </a:xfrm>
                     <a:prstGeom prst="rect">
                       <a:avLst/>
@@ -6873,36 +6974,7 @@
     <w:p>
       <w:pPr>
         <w:spacing w:after="0" w:line="240" w:lineRule="auto"/>
-        <w:ind w:firstLine="360"/>
-        <w:rPr>
-          <w:rFonts w:ascii="Times New Roman" w:eastAsia="Times New Roman" w:hAnsi="Times New Roman" w:cs="Times New Roman"/>
-          <w:b/>
-          <w:bCs/>
-          <w:color w:val="000000"/>
-          <w:sz w:val="28"/>
-          <w:szCs w:val="28"/>
-          <w:lang w:val="uk-UA" w:eastAsia="en-GB"/>
-          <w14:ligatures w14:val="none"/>
-        </w:rPr>
-      </w:pPr>
-      <w:r>
-        <w:rPr>
-          <w:rFonts w:ascii="Times New Roman" w:eastAsia="Times New Roman" w:hAnsi="Times New Roman" w:cs="Times New Roman"/>
-          <w:b/>
-          <w:bCs/>
-          <w:color w:val="000000"/>
-          <w:sz w:val="28"/>
-          <w:szCs w:val="28"/>
-          <w:lang w:val="uk-UA" w:eastAsia="en-GB"/>
-          <w14:ligatures w14:val="none"/>
-        </w:rPr>
-        <w:t>2. Результат:</w:t>
-      </w:r>
-    </w:p>
-    <w:p>
-      <w:pPr>
-        <w:spacing w:after="0" w:line="240" w:lineRule="auto"/>
-        <w:ind w:firstLine="360"/>
+        <w:ind w:firstLine="426"/>
         <w:rPr>
           <w:rFonts w:ascii="Times New Roman" w:eastAsia="Times New Roman" w:hAnsi="Times New Roman" w:cs="Times New Roman"/>
           <w:b/>
@@ -6927,10 +6999,10 @@
           <w14:ligatures w14:val="none"/>
         </w:rPr>
         <w:drawing>
-          <wp:inline distT="0" distB="0" distL="0" distR="0" wp14:anchorId="04AD0134" wp14:editId="65A47E88">
-            <wp:extent cx="2669202" cy="560802"/>
-            <wp:effectExtent l="0" t="0" r="0" b="0"/>
-            <wp:docPr id="16" name="Рисунок 16"/>
+          <wp:inline distT="0" distB="0" distL="0" distR="0" wp14:anchorId="7BE42EA7" wp14:editId="04496B43">
+            <wp:extent cx="1498922" cy="1153272"/>
+            <wp:effectExtent l="0" t="0" r="6350" b="8890"/>
+            <wp:docPr id="14" name="Рисунок 14"/>
             <wp:cNvGraphicFramePr>
               <a:graphicFrameLocks xmlns:a="http://schemas.openxmlformats.org/drawingml/2006/main" noChangeAspect="1"/>
             </wp:cNvGraphicFramePr>
@@ -6950,6 +7022,99 @@
                   <pic:spPr>
                     <a:xfrm>
                       <a:off x="0" y="0"/>
+                      <a:ext cx="1508628" cy="1160740"/>
+                    </a:xfrm>
+                    <a:prstGeom prst="rect">
+                      <a:avLst/>
+                    </a:prstGeom>
+                  </pic:spPr>
+                </pic:pic>
+              </a:graphicData>
+            </a:graphic>
+          </wp:inline>
+        </w:drawing>
+      </w:r>
+    </w:p>
+    <w:p>
+      <w:pPr>
+        <w:spacing w:after="0" w:line="240" w:lineRule="auto"/>
+        <w:ind w:firstLine="360"/>
+        <w:rPr>
+          <w:rFonts w:ascii="Times New Roman" w:eastAsia="Times New Roman" w:hAnsi="Times New Roman" w:cs="Times New Roman"/>
+          <w:b/>
+          <w:bCs/>
+          <w:color w:val="000000"/>
+          <w:sz w:val="28"/>
+          <w:szCs w:val="28"/>
+          <w:lang w:val="uk-UA" w:eastAsia="en-GB"/>
+          <w14:ligatures w14:val="none"/>
+        </w:rPr>
+      </w:pPr>
+      <w:r>
+        <w:rPr>
+          <w:rFonts w:ascii="Times New Roman" w:eastAsia="Times New Roman" w:hAnsi="Times New Roman" w:cs="Times New Roman"/>
+          <w:b/>
+          <w:bCs/>
+          <w:color w:val="000000"/>
+          <w:sz w:val="28"/>
+          <w:szCs w:val="28"/>
+          <w:lang w:val="uk-UA" w:eastAsia="en-GB"/>
+          <w14:ligatures w14:val="none"/>
+        </w:rPr>
+        <w:t>2. Результат:</w:t>
+      </w:r>
+    </w:p>
+    <w:p>
+      <w:pPr>
+        <w:spacing w:after="0" w:line="240" w:lineRule="auto"/>
+        <w:ind w:firstLine="360"/>
+        <w:rPr>
+          <w:rFonts w:ascii="Times New Roman" w:eastAsia="Times New Roman" w:hAnsi="Times New Roman" w:cs="Times New Roman"/>
+          <w:b/>
+          <w:bCs/>
+          <w:color w:val="000000"/>
+          <w:sz w:val="28"/>
+          <w:szCs w:val="28"/>
+          <w:lang w:val="uk-UA" w:eastAsia="en-GB"/>
+          <w14:ligatures w14:val="none"/>
+        </w:rPr>
+      </w:pPr>
+      <w:r>
+        <w:rPr>
+          <w:rFonts w:ascii="Times New Roman" w:eastAsia="Times New Roman" w:hAnsi="Times New Roman" w:cs="Times New Roman"/>
+          <w:b/>
+          <w:bCs/>
+          <w:noProof/>
+          <w:color w:val="000000"/>
+          <w:sz w:val="28"/>
+          <w:szCs w:val="28"/>
+          <w:lang w:val="uk-UA" w:eastAsia="en-GB"/>
+          <w14:ligatures w14:val="none"/>
+        </w:rPr>
+        <w:drawing>
+          <wp:inline distT="0" distB="0" distL="0" distR="0" wp14:anchorId="04AD0134" wp14:editId="65A47E88">
+            <wp:extent cx="2669202" cy="560802"/>
+            <wp:effectExtent l="0" t="0" r="0" b="0"/>
+            <wp:docPr id="16" name="Рисунок 16"/>
+            <wp:cNvGraphicFramePr>
+              <a:graphicFrameLocks xmlns:a="http://schemas.openxmlformats.org/drawingml/2006/main" noChangeAspect="1"/>
+            </wp:cNvGraphicFramePr>
+            <a:graphic xmlns:a="http://schemas.openxmlformats.org/drawingml/2006/main">
+              <a:graphicData uri="http://schemas.openxmlformats.org/drawingml/2006/picture">
+                <pic:pic xmlns:pic="http://schemas.openxmlformats.org/drawingml/2006/picture">
+                  <pic:nvPicPr>
+                    <pic:cNvPr id="1" name=""/>
+                    <pic:cNvPicPr/>
+                  </pic:nvPicPr>
+                  <pic:blipFill>
+                    <a:blip r:embed="rId42"/>
+                    <a:stretch>
+                      <a:fillRect/>
+                    </a:stretch>
+                  </pic:blipFill>
+                  <pic:spPr>
+                    <a:xfrm>
+                      <a:off x="0" y="0"/>
                       <a:ext cx="2706928" cy="568728"/>
                     </a:xfrm>
                     <a:prstGeom prst="rect">
@@ -7269,7 +7434,7 @@
         </w:rPr>
         <w:t xml:space="preserve"> (</w:t>
       </w:r>
-      <w:hyperlink r:id="rId42" w:history="1">
+      <w:hyperlink r:id="rId43" w:history="1">
         <w:r>
           <w:rPr>
             <w:rStyle w:val="a3"/>
@@ -7365,6 +7530,7 @@
       <w:r>
         <w:rPr>
           <w:rFonts w:ascii="Times New Roman" w:eastAsia="Times New Roman" w:hAnsi="Times New Roman" w:cs="Times New Roman"/>
+          <w:noProof/>
           <w:color w:val="000000"/>
           <w:sz w:val="28"/>
           <w:szCs w:val="28"/>
@@ -7376,51 +7542,6 @@
             <wp:extent cx="2439670" cy="3768688"/>
             <wp:effectExtent l="0" t="0" r="0" b="3810"/>
             <wp:docPr id="21" name="Рисунок 21"/>
-            <wp:cNvGraphicFramePr>
-              <a:graphicFrameLocks xmlns:a="http://schemas.openxmlformats.org/drawingml/2006/main" noChangeAspect="1"/>
-            </wp:cNvGraphicFramePr>
-            <a:graphic xmlns:a="http://schemas.openxmlformats.org/drawingml/2006/main">
-              <a:graphicData uri="http://schemas.openxmlformats.org/drawingml/2006/picture">
-                <pic:pic xmlns:pic="http://schemas.openxmlformats.org/drawingml/2006/picture">
-                  <pic:nvPicPr>
-                    <pic:cNvPr id="1" name=""/>
-                    <pic:cNvPicPr/>
-                  </pic:nvPicPr>
-                  <pic:blipFill>
-                    <a:blip r:embed="rId43"/>
-                    <a:stretch>
-                      <a:fillRect/>
-                    </a:stretch>
-                  </pic:blipFill>
-                  <pic:spPr>
-                    <a:xfrm>
-                      <a:off x="0" y="0"/>
-                      <a:ext cx="2458666" cy="3798032"/>
-                    </a:xfrm>
-                    <a:prstGeom prst="rect">
-                      <a:avLst/>
-                    </a:prstGeom>
-                  </pic:spPr>
-                </pic:pic>
-              </a:graphicData>
-            </a:graphic>
-          </wp:inline>
-        </w:drawing>
-      </w:r>
-      <w:r>
-        <w:rPr>
-          <w:rFonts w:ascii="Times New Roman" w:eastAsia="Times New Roman" w:hAnsi="Times New Roman" w:cs="Times New Roman"/>
-          <w:color w:val="000000"/>
-          <w:sz w:val="28"/>
-          <w:szCs w:val="28"/>
-          <w:lang w:val="uk-UA" w:eastAsia="en-GB"/>
-          <w14:ligatures w14:val="none"/>
-        </w:rPr>
-        <w:drawing>
-          <wp:inline distT="0" distB="0" distL="0" distR="0" wp14:anchorId="4742AC40" wp14:editId="3D263300">
-            <wp:extent cx="2087792" cy="3776212"/>
-            <wp:effectExtent l="0" t="0" r="8255" b="0"/>
-            <wp:docPr id="22" name="Рисунок 22"/>
             <wp:cNvGraphicFramePr>
               <a:graphicFrameLocks xmlns:a="http://schemas.openxmlformats.org/drawingml/2006/main" noChangeAspect="1"/>
             </wp:cNvGraphicFramePr>
@@ -7440,7 +7561,7 @@
                   <pic:spPr>
                     <a:xfrm>
                       <a:off x="0" y="0"/>
-                      <a:ext cx="2106131" cy="3809382"/>
+                      <a:ext cx="2458666" cy="3798032"/>
                     </a:xfrm>
                     <a:prstGeom prst="rect">
                       <a:avLst/>
@@ -7452,26 +7573,10 @@
           </wp:inline>
         </w:drawing>
       </w:r>
-    </w:p>
-    <w:p>
-      <w:pPr>
-        <w:spacing w:after="0" w:line="240" w:lineRule="auto"/>
-        <w:rPr>
-          <w:rFonts w:ascii="Times New Roman" w:eastAsia="Times New Roman" w:hAnsi="Times New Roman" w:cs="Times New Roman"/>
-          <w:b/>
-          <w:bCs/>
-          <w:color w:val="000000"/>
-          <w:sz w:val="28"/>
-          <w:szCs w:val="28"/>
-          <w:lang w:val="uk-UA" w:eastAsia="en-GB"/>
-          <w14:ligatures w14:val="none"/>
-        </w:rPr>
-      </w:pPr>
-      <w:r>
-        <w:rPr>
-          <w:rFonts w:ascii="Times New Roman" w:eastAsia="Times New Roman" w:hAnsi="Times New Roman" w:cs="Times New Roman"/>
-          <w:b/>
-          <w:bCs/>
+      <w:r>
+        <w:rPr>
+          <w:rFonts w:ascii="Times New Roman" w:eastAsia="Times New Roman" w:hAnsi="Times New Roman" w:cs="Times New Roman"/>
+          <w:noProof/>
           <w:color w:val="000000"/>
           <w:sz w:val="28"/>
           <w:szCs w:val="28"/>
@@ -7479,10 +7584,10 @@
           <w14:ligatures w14:val="none"/>
         </w:rPr>
         <w:drawing>
-          <wp:inline distT="0" distB="0" distL="0" distR="0" wp14:anchorId="68D11438" wp14:editId="4ABCA539">
-            <wp:extent cx="2439803" cy="3462035"/>
-            <wp:effectExtent l="0" t="0" r="0" b="5080"/>
-            <wp:docPr id="29" name="Рисунок 29"/>
+          <wp:inline distT="0" distB="0" distL="0" distR="0" wp14:anchorId="4742AC40" wp14:editId="3D263300">
+            <wp:extent cx="2087792" cy="3776212"/>
+            <wp:effectExtent l="0" t="0" r="8255" b="0"/>
+            <wp:docPr id="22" name="Рисунок 22"/>
             <wp:cNvGraphicFramePr>
               <a:graphicFrameLocks xmlns:a="http://schemas.openxmlformats.org/drawingml/2006/main" noChangeAspect="1"/>
             </wp:cNvGraphicFramePr>
@@ -7502,7 +7607,7 @@
                   <pic:spPr>
                     <a:xfrm>
                       <a:off x="0" y="0"/>
-                      <a:ext cx="2450030" cy="3476546"/>
+                      <a:ext cx="2106131" cy="3809382"/>
                     </a:xfrm>
                     <a:prstGeom prst="rect">
                       <a:avLst/>
@@ -7514,11 +7619,27 @@
           </wp:inline>
         </w:drawing>
       </w:r>
-      <w:r>
-        <w:rPr>
-          <w:rFonts w:ascii="Times New Roman" w:eastAsia="Times New Roman" w:hAnsi="Times New Roman" w:cs="Times New Roman"/>
-          <w:b/>
-          <w:bCs/>
+    </w:p>
+    <w:p>
+      <w:pPr>
+        <w:spacing w:after="0" w:line="240" w:lineRule="auto"/>
+        <w:rPr>
+          <w:rFonts w:ascii="Times New Roman" w:eastAsia="Times New Roman" w:hAnsi="Times New Roman" w:cs="Times New Roman"/>
+          <w:b/>
+          <w:bCs/>
+          <w:color w:val="000000"/>
+          <w:sz w:val="28"/>
+          <w:szCs w:val="28"/>
+          <w:lang w:val="uk-UA" w:eastAsia="en-GB"/>
+          <w14:ligatures w14:val="none"/>
+        </w:rPr>
+      </w:pPr>
+      <w:r>
+        <w:rPr>
+          <w:rFonts w:ascii="Times New Roman" w:eastAsia="Times New Roman" w:hAnsi="Times New Roman" w:cs="Times New Roman"/>
+          <w:b/>
+          <w:bCs/>
+          <w:noProof/>
           <w:color w:val="000000"/>
           <w:sz w:val="28"/>
           <w:szCs w:val="28"/>
@@ -7526,10 +7647,10 @@
           <w14:ligatures w14:val="none"/>
         </w:rPr>
         <w:drawing>
-          <wp:inline distT="0" distB="0" distL="0" distR="0" wp14:anchorId="31FBD25A" wp14:editId="65377173">
-            <wp:extent cx="1945082" cy="755909"/>
-            <wp:effectExtent l="0" t="0" r="0" b="6350"/>
-            <wp:docPr id="30" name="Рисунок 30"/>
+          <wp:inline distT="0" distB="0" distL="0" distR="0" wp14:anchorId="68D11438" wp14:editId="4ABCA539">
+            <wp:extent cx="2439803" cy="3462035"/>
+            <wp:effectExtent l="0" t="0" r="0" b="5080"/>
+            <wp:docPr id="29" name="Рисунок 29"/>
             <wp:cNvGraphicFramePr>
               <a:graphicFrameLocks xmlns:a="http://schemas.openxmlformats.org/drawingml/2006/main" noChangeAspect="1"/>
             </wp:cNvGraphicFramePr>
@@ -7549,7 +7670,7 @@
                   <pic:spPr>
                     <a:xfrm>
                       <a:off x="0" y="0"/>
-                      <a:ext cx="1955661" cy="760020"/>
+                      <a:ext cx="2450030" cy="3476546"/>
                     </a:xfrm>
                     <a:prstGeom prst="rect">
                       <a:avLst/>
@@ -7561,84 +7682,12 @@
           </wp:inline>
         </w:drawing>
       </w:r>
-    </w:p>
-    <w:p>
-      <w:pPr>
-        <w:spacing w:after="0" w:line="240" w:lineRule="auto"/>
-        <w:ind w:firstLine="720"/>
-        <w:rPr>
-          <w:rFonts w:ascii="Times New Roman" w:eastAsia="Times New Roman" w:hAnsi="Times New Roman" w:cs="Times New Roman"/>
-          <w:b/>
-          <w:bCs/>
-          <w:color w:val="000000"/>
-          <w:sz w:val="28"/>
-          <w:szCs w:val="28"/>
-          <w:lang w:val="uk-UA" w:eastAsia="en-GB"/>
-          <w14:ligatures w14:val="none"/>
-        </w:rPr>
-      </w:pPr>
-    </w:p>
-    <w:p>
-      <w:pPr>
-        <w:spacing w:after="0" w:line="240" w:lineRule="auto"/>
-        <w:ind w:firstLine="720"/>
-        <w:rPr>
-          <w:rFonts w:ascii="Times New Roman" w:eastAsia="Times New Roman" w:hAnsi="Times New Roman" w:cs="Times New Roman"/>
-          <w:b/>
-          <w:bCs/>
-          <w:color w:val="000000"/>
-          <w:sz w:val="28"/>
-          <w:szCs w:val="28"/>
-          <w:lang w:val="uk-UA" w:eastAsia="en-GB"/>
-          <w14:ligatures w14:val="none"/>
-        </w:rPr>
-      </w:pPr>
-      <w:r>
-        <w:rPr>
-          <w:rFonts w:ascii="Times New Roman" w:eastAsia="Times New Roman" w:hAnsi="Times New Roman" w:cs="Times New Roman"/>
-          <w:b/>
-          <w:bCs/>
-          <w:color w:val="000000"/>
-          <w:sz w:val="28"/>
-          <w:szCs w:val="28"/>
-          <w:lang w:val="uk-UA" w:eastAsia="en-GB"/>
-          <w14:ligatures w14:val="none"/>
-        </w:rPr>
-        <w:t>2. Результат</w:t>
-      </w:r>
-      <w:r>
-        <w:rPr>
-          <w:rFonts w:ascii="Times New Roman" w:eastAsia="Times New Roman" w:hAnsi="Times New Roman" w:cs="Times New Roman"/>
-          <w:b/>
-          <w:bCs/>
-          <w:color w:val="000000"/>
-          <w:sz w:val="28"/>
-          <w:szCs w:val="28"/>
-          <w:lang w:val="uk-UA" w:eastAsia="en-GB"/>
-          <w14:ligatures w14:val="none"/>
-        </w:rPr>
-        <w:t>:</w:t>
-      </w:r>
-    </w:p>
-    <w:p>
-      <w:pPr>
-        <w:spacing w:after="0" w:line="240" w:lineRule="auto"/>
-        <w:rPr>
-          <w:rFonts w:ascii="Times New Roman" w:eastAsia="Times New Roman" w:hAnsi="Times New Roman" w:cs="Times New Roman"/>
-          <w:b/>
-          <w:bCs/>
-          <w:color w:val="000000"/>
-          <w:sz w:val="28"/>
-          <w:szCs w:val="28"/>
-          <w:lang w:val="uk-UA" w:eastAsia="en-GB"/>
-          <w14:ligatures w14:val="none"/>
-        </w:rPr>
-      </w:pPr>
-      <w:r>
-        <w:rPr>
-          <w:rFonts w:ascii="Times New Roman" w:eastAsia="Times New Roman" w:hAnsi="Times New Roman" w:cs="Times New Roman"/>
-          <w:b/>
-          <w:bCs/>
+      <w:r>
+        <w:rPr>
+          <w:rFonts w:ascii="Times New Roman" w:eastAsia="Times New Roman" w:hAnsi="Times New Roman" w:cs="Times New Roman"/>
+          <w:b/>
+          <w:bCs/>
+          <w:noProof/>
           <w:color w:val="000000"/>
           <w:sz w:val="28"/>
           <w:szCs w:val="28"/>
@@ -7646,10 +7695,10 @@
           <w14:ligatures w14:val="none"/>
         </w:rPr>
         <w:drawing>
-          <wp:inline distT="0" distB="0" distL="0" distR="0" wp14:anchorId="28E6DAB4" wp14:editId="3CB91493">
-            <wp:extent cx="5760720" cy="254635"/>
-            <wp:effectExtent l="0" t="0" r="0" b="0"/>
-            <wp:docPr id="31" name="Рисунок 31"/>
+          <wp:inline distT="0" distB="0" distL="0" distR="0" wp14:anchorId="31FBD25A" wp14:editId="65377173">
+            <wp:extent cx="1945082" cy="755909"/>
+            <wp:effectExtent l="0" t="0" r="0" b="6350"/>
+            <wp:docPr id="30" name="Рисунок 30"/>
             <wp:cNvGraphicFramePr>
               <a:graphicFrameLocks xmlns:a="http://schemas.openxmlformats.org/drawingml/2006/main" noChangeAspect="1"/>
             </wp:cNvGraphicFramePr>
@@ -7669,6 +7718,127 @@
                   <pic:spPr>
                     <a:xfrm>
                       <a:off x="0" y="0"/>
+                      <a:ext cx="1955661" cy="760020"/>
+                    </a:xfrm>
+                    <a:prstGeom prst="rect">
+                      <a:avLst/>
+                    </a:prstGeom>
+                  </pic:spPr>
+                </pic:pic>
+              </a:graphicData>
+            </a:graphic>
+          </wp:inline>
+        </w:drawing>
+      </w:r>
+    </w:p>
+    <w:p>
+      <w:pPr>
+        <w:spacing w:after="0" w:line="240" w:lineRule="auto"/>
+        <w:ind w:firstLine="720"/>
+        <w:rPr>
+          <w:rFonts w:ascii="Times New Roman" w:eastAsia="Times New Roman" w:hAnsi="Times New Roman" w:cs="Times New Roman"/>
+          <w:b/>
+          <w:bCs/>
+          <w:color w:val="000000"/>
+          <w:sz w:val="28"/>
+          <w:szCs w:val="28"/>
+          <w:lang w:val="uk-UA" w:eastAsia="en-GB"/>
+          <w14:ligatures w14:val="none"/>
+        </w:rPr>
+      </w:pPr>
+    </w:p>
+    <w:p>
+      <w:pPr>
+        <w:spacing w:after="0" w:line="240" w:lineRule="auto"/>
+        <w:ind w:firstLine="720"/>
+        <w:rPr>
+          <w:rFonts w:ascii="Times New Roman" w:eastAsia="Times New Roman" w:hAnsi="Times New Roman" w:cs="Times New Roman"/>
+          <w:b/>
+          <w:bCs/>
+          <w:color w:val="000000"/>
+          <w:sz w:val="28"/>
+          <w:szCs w:val="28"/>
+          <w:lang w:val="uk-UA" w:eastAsia="en-GB"/>
+          <w14:ligatures w14:val="none"/>
+        </w:rPr>
+      </w:pPr>
+      <w:r>
+        <w:rPr>
+          <w:rFonts w:ascii="Times New Roman" w:eastAsia="Times New Roman" w:hAnsi="Times New Roman" w:cs="Times New Roman"/>
+          <w:b/>
+          <w:bCs/>
+          <w:color w:val="000000"/>
+          <w:sz w:val="28"/>
+          <w:szCs w:val="28"/>
+          <w:lang w:val="uk-UA" w:eastAsia="en-GB"/>
+          <w14:ligatures w14:val="none"/>
+        </w:rPr>
+        <w:t>2. Результат</w:t>
+      </w:r>
+      <w:r>
+        <w:rPr>
+          <w:rFonts w:ascii="Times New Roman" w:eastAsia="Times New Roman" w:hAnsi="Times New Roman" w:cs="Times New Roman"/>
+          <w:b/>
+          <w:bCs/>
+          <w:color w:val="000000"/>
+          <w:sz w:val="28"/>
+          <w:szCs w:val="28"/>
+          <w:lang w:val="uk-UA" w:eastAsia="en-GB"/>
+          <w14:ligatures w14:val="none"/>
+        </w:rPr>
+        <w:t>:</w:t>
+      </w:r>
+    </w:p>
+    <w:p>
+      <w:pPr>
+        <w:spacing w:after="0" w:line="240" w:lineRule="auto"/>
+        <w:rPr>
+          <w:rFonts w:ascii="Times New Roman" w:eastAsia="Times New Roman" w:hAnsi="Times New Roman" w:cs="Times New Roman"/>
+          <w:b/>
+          <w:bCs/>
+          <w:color w:val="000000"/>
+          <w:sz w:val="28"/>
+          <w:szCs w:val="28"/>
+          <w:lang w:val="uk-UA" w:eastAsia="en-GB"/>
+          <w14:ligatures w14:val="none"/>
+        </w:rPr>
+      </w:pPr>
+      <w:r>
+        <w:rPr>
+          <w:rFonts w:ascii="Times New Roman" w:eastAsia="Times New Roman" w:hAnsi="Times New Roman" w:cs="Times New Roman"/>
+          <w:b/>
+          <w:bCs/>
+          <w:noProof/>
+          <w:color w:val="000000"/>
+          <w:sz w:val="28"/>
+          <w:szCs w:val="28"/>
+          <w:lang w:val="uk-UA" w:eastAsia="en-GB"/>
+          <w14:ligatures w14:val="none"/>
+        </w:rPr>
+        <w:drawing>
+          <wp:inline distT="0" distB="0" distL="0" distR="0" wp14:anchorId="28E6DAB4" wp14:editId="3CB91493">
+            <wp:extent cx="5760720" cy="254635"/>
+            <wp:effectExtent l="0" t="0" r="0" b="0"/>
+            <wp:docPr id="31" name="Рисунок 31"/>
+            <wp:cNvGraphicFramePr>
+              <a:graphicFrameLocks xmlns:a="http://schemas.openxmlformats.org/drawingml/2006/main" noChangeAspect="1"/>
+            </wp:cNvGraphicFramePr>
+            <a:graphic xmlns:a="http://schemas.openxmlformats.org/drawingml/2006/main">
+              <a:graphicData uri="http://schemas.openxmlformats.org/drawingml/2006/picture">
+                <pic:pic xmlns:pic="http://schemas.openxmlformats.org/drawingml/2006/picture">
+                  <pic:nvPicPr>
+                    <pic:cNvPr id="1" name=""/>
+                    <pic:cNvPicPr/>
+                  </pic:nvPicPr>
+                  <pic:blipFill>
+                    <a:blip r:embed="rId48"/>
+                    <a:stretch>
+                      <a:fillRect/>
+                    </a:stretch>
+                  </pic:blipFill>
+                  <pic:spPr>
+                    <a:xfrm>
+                      <a:off x="0" y="0"/>
                       <a:ext cx="5760720" cy="254635"/>
                     </a:xfrm>
                     <a:prstGeom prst="rect">
@@ -7856,6 +8026,7 @@
       <w:r>
         <w:rPr>
           <w:rFonts w:ascii="Times New Roman" w:eastAsia="Times New Roman" w:hAnsi="Times New Roman" w:cs="Times New Roman"/>
+          <w:noProof/>
           <w:color w:val="000000"/>
           <w:sz w:val="28"/>
           <w:szCs w:val="28"/>
@@ -7878,7 +8049,7 @@
                     <pic:cNvPicPr/>
                   </pic:nvPicPr>
                   <pic:blipFill>
-                    <a:blip r:embed="rId48"/>
+                    <a:blip r:embed="rId49"/>
                     <a:stretch>
                       <a:fillRect/>
                     </a:stretch>
@@ -7940,7 +8111,7 @@
                     <pic:cNvPicPr/>
                   </pic:nvPicPr>
                   <pic:blipFill>
-                    <a:blip r:embed="rId49">
+                    <a:blip r:embed="rId50">
                       <a:extLst>
                         <a:ext uri="{28A0092B-C50C-407E-A947-70E740481C1C}">
                           <a14:useLocalDpi xmlns:a14="http://schemas.microsoft.com/office/drawing/2010/main" val="0"/>

</xml_diff>